<commit_message>
Add changes to 04-SwissGrooves
</commit_message>
<xml_diff>
--- a/04-SwissGrooves_Ergebnisse - Vorlage.docx
+++ b/04-SwissGrooves_Ergebnisse - Vorlage.docx
@@ -1,6 +1,6 @@
 
 <file path=word/document.xml><?xml version="1.0" encoding="utf-8"?>
-<w:document xmlns:wpc="http://schemas.microsoft.com/office/word/2010/wordprocessingCanvas" xmlns:mo="http://schemas.microsoft.com/office/mac/office/2008/main" xmlns:mc="http://schemas.openxmlformats.org/markup-compatibility/2006" xmlns:mv="urn:schemas-microsoft-com:mac:vml" xmlns:o="urn:schemas-microsoft-com:office:office" xmlns:r="http://schemas.openxmlformats.org/officeDocument/2006/relationships" xmlns:m="http://schemas.openxmlformats.org/officeDocument/2006/math" xmlns:v="urn:schemas-microsoft-com:vml" xmlns:wp14="http://schemas.microsoft.com/office/word/2010/wordprocessingDrawing" xmlns:wp="http://schemas.openxmlformats.org/drawingml/2006/wordprocessingDrawing" xmlns:w10="urn:schemas-microsoft-com:office:word" xmlns:w="http://schemas.openxmlformats.org/wordprocessingml/2006/main" xmlns:w14="http://schemas.microsoft.com/office/word/2010/wordml" xmlns:wpg="http://schemas.microsoft.com/office/word/2010/wordprocessingGroup" xmlns:wpi="http://schemas.microsoft.com/office/word/2010/wordprocessingInk" xmlns:wne="http://schemas.microsoft.com/office/word/2006/wordml" xmlns:wps="http://schemas.microsoft.com/office/word/2010/wordprocessingShape" mc:Ignorable="w14 wp14">
+<w:document xmlns:wpc="http://schemas.microsoft.com/office/word/2010/wordprocessingCanvas" xmlns:cx="http://schemas.microsoft.com/office/drawing/2014/chartex" xmlns:mc="http://schemas.openxmlformats.org/markup-compatibility/2006" xmlns:o="urn:schemas-microsoft-com:office:office" xmlns:r="http://schemas.openxmlformats.org/officeDocument/2006/relationships" xmlns:m="http://schemas.openxmlformats.org/officeDocument/2006/math" xmlns:v="urn:schemas-microsoft-com:vml" xmlns:wp14="http://schemas.microsoft.com/office/word/2010/wordprocessingDrawing" xmlns:wp="http://schemas.openxmlformats.org/drawingml/2006/wordprocessingDrawing" xmlns:w10="urn:schemas-microsoft-com:office:word" xmlns:w="http://schemas.openxmlformats.org/wordprocessingml/2006/main" xmlns:w14="http://schemas.microsoft.com/office/word/2010/wordml" xmlns:w15="http://schemas.microsoft.com/office/word/2012/wordml" xmlns:w16se="http://schemas.microsoft.com/office/word/2015/wordml/symex" xmlns:wpg="http://schemas.microsoft.com/office/word/2010/wordprocessingGroup" xmlns:wpi="http://schemas.microsoft.com/office/word/2010/wordprocessingInk" xmlns:wne="http://schemas.microsoft.com/office/word/2006/wordml" xmlns:wps="http://schemas.microsoft.com/office/word/2010/wordprocessingShape" mc:Ignorable="w14 w15 w16se wp14">
   <w:body>
     <w:p>
       <w:pPr>
@@ -50,16 +50,7 @@
           <w:szCs w:val="48"/>
           <w:u w:val="single"/>
         </w:rPr>
-        <w:t xml:space="preserve"> „</w:t>
-      </w:r>
-      <w:proofErr w:type="spellStart"/>
-      <w:r>
-        <w:rPr>
-          <w:sz w:val="48"/>
-          <w:szCs w:val="48"/>
-          <w:u w:val="single"/>
-        </w:rPr>
-        <w:t>Swiss</w:t>
+        <w:t xml:space="preserve"> „Swiss</w:t>
       </w:r>
       <w:r>
         <w:rPr>
@@ -69,7 +60,6 @@
         </w:rPr>
         <w:t>Grooves</w:t>
       </w:r>
-      <w:proofErr w:type="spellEnd"/>
       <w:r>
         <w:rPr>
           <w:sz w:val="48"/>
@@ -133,7 +123,6 @@
         </w:rPr>
         <w:t>„</w:t>
       </w:r>
-      <w:proofErr w:type="spellStart"/>
       <w:r>
         <w:rPr>
           <w:rFonts w:ascii="Tahoma" w:hAnsi="Tahoma" w:cs="Tahoma"/>
@@ -146,15 +135,7 @@
           <w:rFonts w:ascii="Tahoma" w:hAnsi="Tahoma" w:cs="Tahoma"/>
           <w:lang w:val="de-CH"/>
         </w:rPr>
-        <w:t>Grooves</w:t>
-      </w:r>
-      <w:proofErr w:type="spellEnd"/>
-      <w:r>
-        <w:rPr>
-          <w:rFonts w:ascii="Tahoma" w:hAnsi="Tahoma" w:cs="Tahoma"/>
-          <w:lang w:val="de-CH"/>
-        </w:rPr>
-        <w:t>“</w:t>
+        <w:t>Grooves“</w:t>
       </w:r>
     </w:p>
     <w:p>
@@ -207,7 +188,6 @@
         </w:rPr>
         <w:t>„</w:t>
       </w:r>
-      <w:proofErr w:type="spellStart"/>
       <w:r>
         <w:rPr>
           <w:sz w:val="24"/>
@@ -222,7 +202,6 @@
         </w:rPr>
         <w:t>Grooves</w:t>
       </w:r>
-      <w:proofErr w:type="spellEnd"/>
       <w:r>
         <w:rPr>
           <w:sz w:val="24"/>
@@ -250,19 +229,11 @@
           <w:lang w:val="en-US"/>
         </w:rPr>
       </w:pPr>
-      <w:proofErr w:type="spellStart"/>
       <w:r>
         <w:rPr>
           <w:lang w:val="en-US"/>
         </w:rPr>
-        <w:t>Applikationssoftware</w:t>
-      </w:r>
-      <w:proofErr w:type="spellEnd"/>
-      <w:r>
-        <w:rPr>
-          <w:lang w:val="en-US"/>
-        </w:rPr>
-        <w:t xml:space="preserve"> (Proof </w:t>
+        <w:t xml:space="preserve">Applikationssoftware (Proof </w:t>
       </w:r>
       <w:r>
         <w:rPr>
@@ -360,18 +331,10 @@
         <w:ind w:left="1060" w:hanging="357"/>
       </w:pPr>
       <w:r>
-        <w:t xml:space="preserve">Projekt Management (Planung, </w:t>
-      </w:r>
-      <w:proofErr w:type="spellStart"/>
-      <w:r>
-        <w:t>Scop</w:t>
-      </w:r>
-      <w:r>
-        <w:t>e</w:t>
-      </w:r>
-      <w:proofErr w:type="spellEnd"/>
-      <w:r>
-        <w:t>, Business Case, Risikoanalyse</w:t>
+        <w:t>Projekt Management (Planung, Scop</w:t>
+      </w:r>
+      <w:r>
+        <w:t>e, Business Case, Risikoanalyse</w:t>
       </w:r>
       <w:r>
         <w:t>)</w:t>
@@ -438,7 +401,6 @@
         </w:rPr>
         <w:t xml:space="preserve">Vom Projekt </w:t>
       </w:r>
-      <w:proofErr w:type="spellStart"/>
       <w:r>
         <w:rPr>
           <w:sz w:val="24"/>
@@ -446,7 +408,6 @@
         </w:rPr>
         <w:t>SwissGrooves</w:t>
       </w:r>
-      <w:proofErr w:type="spellEnd"/>
       <w:r>
         <w:rPr>
           <w:sz w:val="24"/>
@@ -675,6 +636,13 @@
                 <w:sz w:val="20"/>
               </w:rPr>
             </w:pPr>
+            <w:r>
+              <w:rPr>
+                <w:rFonts w:ascii="Akzidenz Grotesk Light" w:hAnsi="Akzidenz Grotesk Light"/>
+                <w:sz w:val="20"/>
+              </w:rPr>
+              <w:t>PoC</w:t>
+            </w:r>
           </w:p>
         </w:tc>
         <w:tc>
@@ -698,6 +666,75 @@
                 <w:sz w:val="20"/>
               </w:rPr>
             </w:pPr>
+            <w:r>
+              <w:rPr>
+                <w:rFonts w:ascii="Akzidenz Grotesk Light" w:hAnsi="Akzidenz Grotesk Light"/>
+                <w:sz w:val="20"/>
+              </w:rPr>
+              <w:t>Der Proof of Concept</w:t>
+            </w:r>
+            <w:r>
+              <w:rPr>
+                <w:rFonts w:ascii="Akzidenz Grotesk Light" w:hAnsi="Akzidenz Grotesk Light"/>
+                <w:sz w:val="20"/>
+              </w:rPr>
+              <w:t xml:space="preserve"> (PoC)</w:t>
+            </w:r>
+            <w:r>
+              <w:rPr>
+                <w:rFonts w:ascii="Akzidenz Grotesk Light" w:hAnsi="Akzidenz Grotesk Light"/>
+                <w:sz w:val="20"/>
+              </w:rPr>
+              <w:t xml:space="preserve"> soll zeigen, wie der Webshop aussehen soll und welche Funktionalitäten zu Verfügung stehen werden.</w:t>
+            </w:r>
+          </w:p>
+          <w:p>
+            <w:pPr>
+              <w:numPr>
+                <w:ilvl w:val="0"/>
+                <w:numId w:val="4"/>
+              </w:numPr>
+              <w:tabs>
+                <w:tab w:val="clear" w:pos="6549"/>
+              </w:tabs>
+              <w:spacing w:after="0"/>
+              <w:jc w:val="left"/>
+              <w:rPr>
+                <w:rFonts w:ascii="Akzidenz Grotesk Light" w:hAnsi="Akzidenz Grotesk Light"/>
+                <w:sz w:val="20"/>
+              </w:rPr>
+            </w:pPr>
+            <w:r>
+              <w:rPr>
+                <w:rFonts w:ascii="Akzidenz Grotesk Light" w:hAnsi="Akzidenz Grotesk Light"/>
+                <w:sz w:val="20"/>
+              </w:rPr>
+              <w:t>Die Funktionen müssen noch nicht korrekt implementiert sein</w:t>
+            </w:r>
+          </w:p>
+          <w:p>
+            <w:pPr>
+              <w:numPr>
+                <w:ilvl w:val="0"/>
+                <w:numId w:val="4"/>
+              </w:numPr>
+              <w:tabs>
+                <w:tab w:val="clear" w:pos="6549"/>
+              </w:tabs>
+              <w:spacing w:after="0"/>
+              <w:jc w:val="left"/>
+              <w:rPr>
+                <w:rFonts w:ascii="Akzidenz Grotesk Light" w:hAnsi="Akzidenz Grotesk Light"/>
+                <w:sz w:val="20"/>
+              </w:rPr>
+            </w:pPr>
+            <w:r>
+              <w:rPr>
+                <w:rFonts w:ascii="Akzidenz Grotesk Light" w:hAnsi="Akzidenz Grotesk Light"/>
+                <w:sz w:val="20"/>
+              </w:rPr>
+              <w:t>Es soll möglich sein in der PoC Phase eine Demonstration des Webshops zu geben.</w:t>
+            </w:r>
           </w:p>
         </w:tc>
         <w:tc>
@@ -776,6 +813,13 @@
                 <w:sz w:val="20"/>
               </w:rPr>
             </w:pPr>
+            <w:r>
+              <w:rPr>
+                <w:rFonts w:ascii="Akzidenz Grotesk Light" w:hAnsi="Akzidenz Grotesk Light"/>
+                <w:sz w:val="20"/>
+              </w:rPr>
+              <w:t>AR 1.0</w:t>
+            </w:r>
           </w:p>
         </w:tc>
         <w:tc>
@@ -799,6 +843,147 @@
                 <w:sz w:val="20"/>
               </w:rPr>
             </w:pPr>
+            <w:r>
+              <w:rPr>
+                <w:rFonts w:ascii="Akzidenz Grotesk Light" w:hAnsi="Akzidenz Grotesk Light"/>
+                <w:sz w:val="20"/>
+              </w:rPr>
+              <w:t>Der Applikationsrelease</w:t>
+            </w:r>
+            <w:r>
+              <w:rPr>
+                <w:rFonts w:ascii="Akzidenz Grotesk Light" w:hAnsi="Akzidenz Grotesk Light"/>
+                <w:sz w:val="20"/>
+              </w:rPr>
+              <w:t xml:space="preserve"> (AR)</w:t>
+            </w:r>
+            <w:r>
+              <w:rPr>
+                <w:rFonts w:ascii="Akzidenz Grotesk Light" w:hAnsi="Akzidenz Grotesk Light"/>
+                <w:sz w:val="20"/>
+              </w:rPr>
+              <w:t xml:space="preserve"> 1.0 soll einen Webshop zur Verfügung stellen, mit den wichtigsten Funktionen um ihn benutzen zu können.</w:t>
+            </w:r>
+          </w:p>
+          <w:p>
+            <w:pPr>
+              <w:numPr>
+                <w:ilvl w:val="0"/>
+                <w:numId w:val="4"/>
+              </w:numPr>
+              <w:tabs>
+                <w:tab w:val="clear" w:pos="6549"/>
+              </w:tabs>
+              <w:spacing w:after="0"/>
+              <w:jc w:val="left"/>
+              <w:rPr>
+                <w:rFonts w:ascii="Akzidenz Grotesk Light" w:hAnsi="Akzidenz Grotesk Light"/>
+                <w:sz w:val="20"/>
+              </w:rPr>
+            </w:pPr>
+            <w:r>
+              <w:rPr>
+                <w:rFonts w:ascii="Akzidenz Grotesk Light" w:hAnsi="Akzidenz Grotesk Light"/>
+                <w:sz w:val="20"/>
+              </w:rPr>
+              <w:t>Diese Funktionalitäten sind unter anderem:</w:t>
+            </w:r>
+          </w:p>
+          <w:p>
+            <w:pPr>
+              <w:numPr>
+                <w:ilvl w:val="1"/>
+                <w:numId w:val="4"/>
+              </w:numPr>
+              <w:tabs>
+                <w:tab w:val="clear" w:pos="6549"/>
+              </w:tabs>
+              <w:spacing w:after="0"/>
+              <w:jc w:val="left"/>
+              <w:rPr>
+                <w:rFonts w:ascii="Akzidenz Grotesk Light" w:hAnsi="Akzidenz Grotesk Light"/>
+                <w:sz w:val="20"/>
+              </w:rPr>
+            </w:pPr>
+            <w:r>
+              <w:rPr>
+                <w:rFonts w:ascii="Akzidenz Grotesk Light" w:hAnsi="Akzidenz Grotesk Light"/>
+                <w:sz w:val="20"/>
+              </w:rPr>
+              <w:t>Konto erstellen</w:t>
+            </w:r>
+          </w:p>
+          <w:p>
+            <w:pPr>
+              <w:numPr>
+                <w:ilvl w:val="1"/>
+                <w:numId w:val="4"/>
+              </w:numPr>
+              <w:tabs>
+                <w:tab w:val="clear" w:pos="6549"/>
+              </w:tabs>
+              <w:spacing w:after="0"/>
+              <w:jc w:val="left"/>
+              <w:rPr>
+                <w:rFonts w:ascii="Akzidenz Grotesk Light" w:hAnsi="Akzidenz Grotesk Light"/>
+                <w:sz w:val="20"/>
+              </w:rPr>
+            </w:pPr>
+            <w:r>
+              <w:rPr>
+                <w:rFonts w:ascii="Akzidenz Grotesk Light" w:hAnsi="Akzidenz Grotesk Light"/>
+                <w:sz w:val="20"/>
+              </w:rPr>
+              <w:t>Produkte suchen</w:t>
+            </w:r>
+          </w:p>
+          <w:p>
+            <w:pPr>
+              <w:numPr>
+                <w:ilvl w:val="1"/>
+                <w:numId w:val="4"/>
+              </w:numPr>
+              <w:tabs>
+                <w:tab w:val="clear" w:pos="6549"/>
+              </w:tabs>
+              <w:spacing w:after="0"/>
+              <w:jc w:val="left"/>
+              <w:rPr>
+                <w:rFonts w:ascii="Akzidenz Grotesk Light" w:hAnsi="Akzidenz Grotesk Light"/>
+                <w:sz w:val="20"/>
+              </w:rPr>
+            </w:pPr>
+            <w:r>
+              <w:rPr>
+                <w:rFonts w:ascii="Akzidenz Grotesk Light" w:hAnsi="Akzidenz Grotesk Light"/>
+                <w:sz w:val="20"/>
+              </w:rPr>
+              <w:t>Produkte kaufen</w:t>
+            </w:r>
+          </w:p>
+          <w:p>
+            <w:pPr>
+              <w:numPr>
+                <w:ilvl w:val="1"/>
+                <w:numId w:val="4"/>
+              </w:numPr>
+              <w:tabs>
+                <w:tab w:val="clear" w:pos="6549"/>
+              </w:tabs>
+              <w:spacing w:after="0"/>
+              <w:jc w:val="left"/>
+              <w:rPr>
+                <w:rFonts w:ascii="Akzidenz Grotesk Light" w:hAnsi="Akzidenz Grotesk Light"/>
+                <w:sz w:val="20"/>
+              </w:rPr>
+            </w:pPr>
+            <w:r>
+              <w:rPr>
+                <w:rFonts w:ascii="Akzidenz Grotesk Light" w:hAnsi="Akzidenz Grotesk Light"/>
+                <w:sz w:val="20"/>
+              </w:rPr>
+              <w:t>Online bezahlen</w:t>
+            </w:r>
           </w:p>
         </w:tc>
         <w:tc>
@@ -903,14 +1088,12 @@
           <w:color w:val="FF0000"/>
         </w:rPr>
       </w:pPr>
-      <w:proofErr w:type="spellStart"/>
       <w:r>
         <w:rPr>
           <w:color w:val="FF0000"/>
         </w:rPr>
-        <w:t>tbd</w:t>
-      </w:r>
-      <w:proofErr w:type="spellEnd"/>
+        <w:t>Testkonzept</w:t>
+      </w:r>
     </w:p>
     <w:p>
       <w:pPr>
@@ -1234,7 +1417,6 @@
               </w:rPr>
               <w:t>„</w:t>
             </w:r>
-            <w:proofErr w:type="spellStart"/>
             <w:r>
               <w:rPr>
                 <w:rFonts w:ascii="Akzidenz Grotesk Light" w:hAnsi="Akzidenz Grotesk Light"/>
@@ -1253,7 +1435,6 @@
               </w:rPr>
               <w:t>Grooves</w:t>
             </w:r>
-            <w:proofErr w:type="spellEnd"/>
             <w:r>
               <w:rPr>
                 <w:rFonts w:ascii="Akzidenz Grotesk Light" w:hAnsi="Akzidenz Grotesk Light"/>
@@ -1461,7 +1642,6 @@
               </w:rPr>
               <w:t>Applikationskonzept „</w:t>
             </w:r>
-            <w:proofErr w:type="spellStart"/>
             <w:r>
               <w:rPr>
                 <w:rFonts w:ascii="Akzidenz Grotesk Light" w:hAnsi="Akzidenz Grotesk Light"/>
@@ -1480,7 +1660,6 @@
               </w:rPr>
               <w:t>Grooves</w:t>
             </w:r>
-            <w:proofErr w:type="spellEnd"/>
             <w:r>
               <w:rPr>
                 <w:rFonts w:ascii="Akzidenz Grotesk Light" w:hAnsi="Akzidenz Grotesk Light"/>
@@ -1497,19 +1676,8 @@
                 <w:bCs/>
                 <w:sz w:val="20"/>
               </w:rPr>
-              <w:t>für den Pilot/</w:t>
-            </w:r>
-            <w:proofErr w:type="spellStart"/>
-            <w:r>
-              <w:rPr>
-                <w:rFonts w:ascii="Akzidenz Grotesk Light" w:hAnsi="Akzidenz Grotesk Light"/>
-                <w:b/>
-                <w:bCs/>
-                <w:sz w:val="20"/>
-              </w:rPr>
-              <w:t>PoC</w:t>
-            </w:r>
-            <w:proofErr w:type="spellEnd"/>
+              <w:t>für den Pilot/PoC</w:t>
+            </w:r>
           </w:p>
           <w:p>
             <w:pPr>
@@ -1567,23 +1735,7 @@
                 <w:rFonts w:ascii="Akzidenz Grotesk Light" w:hAnsi="Akzidenz Grotesk Light"/>
                 <w:sz w:val="20"/>
               </w:rPr>
-              <w:t xml:space="preserve">mit Fokus auf Look &amp; </w:t>
-            </w:r>
-            <w:proofErr w:type="spellStart"/>
-            <w:r>
-              <w:rPr>
-                <w:rFonts w:ascii="Akzidenz Grotesk Light" w:hAnsi="Akzidenz Grotesk Light"/>
-                <w:sz w:val="20"/>
-              </w:rPr>
-              <w:t>Feel</w:t>
-            </w:r>
-            <w:proofErr w:type="spellEnd"/>
-            <w:r>
-              <w:rPr>
-                <w:rFonts w:ascii="Akzidenz Grotesk Light" w:hAnsi="Akzidenz Grotesk Light"/>
-                <w:sz w:val="20"/>
-              </w:rPr>
-              <w:t xml:space="preserve"> und </w:t>
+              <w:t xml:space="preserve">mit Fokus auf Look &amp; Feel und </w:t>
             </w:r>
             <w:r>
               <w:rPr>
@@ -1718,37 +1870,6 @@
                 <w:sz w:val="20"/>
               </w:rPr>
               <w:t>Benutzeroberfläche</w:t>
-            </w:r>
-          </w:p>
-          <w:p>
-            <w:pPr>
-              <w:numPr>
-                <w:ilvl w:val="0"/>
-                <w:numId w:val="4"/>
-              </w:numPr>
-              <w:tabs>
-                <w:tab w:val="clear" w:pos="6549"/>
-              </w:tabs>
-              <w:spacing w:after="0"/>
-              <w:jc w:val="left"/>
-              <w:rPr>
-                <w:rFonts w:ascii="Akzidenz Grotesk Light" w:hAnsi="Akzidenz Grotesk Light"/>
-                <w:sz w:val="20"/>
-              </w:rPr>
-            </w:pPr>
-            <w:r>
-              <w:rPr>
-                <w:rFonts w:ascii="Akzidenz Grotesk Light" w:hAnsi="Akzidenz Grotesk Light"/>
-                <w:sz w:val="20"/>
-              </w:rPr>
-              <w:t xml:space="preserve">Funktionaler Umfang </w:t>
-            </w:r>
-            <w:r>
-              <w:rPr>
-                <w:rFonts w:ascii="Akzidenz Grotesk Light" w:hAnsi="Akzidenz Grotesk Light"/>
-                <w:sz w:val="20"/>
-              </w:rPr>
-              <w:t>für die Version 1.0</w:t>
             </w:r>
           </w:p>
         </w:tc>
@@ -1848,6 +1969,35 @@
           </w:tcPr>
           <w:p>
             <w:pPr>
+              <w:ind w:left="360"/>
+              <w:rPr>
+                <w:rFonts w:ascii="Akzidenz Grotesk Light" w:hAnsi="Akzidenz Grotesk Light"/>
+                <w:b/>
+                <w:bCs/>
+                <w:sz w:val="20"/>
+              </w:rPr>
+            </w:pPr>
+            <w:r>
+              <w:rPr>
+                <w:rFonts w:ascii="Akzidenz Grotesk Light" w:hAnsi="Akzidenz Grotesk Light"/>
+                <w:b/>
+                <w:bCs/>
+                <w:sz w:val="20"/>
+              </w:rPr>
+              <w:t xml:space="preserve">Applikationskonzept „SwissGrooves“ für den </w:t>
+            </w:r>
+            <w:r>
+              <w:rPr>
+                <w:rFonts w:ascii="Akzidenz Grotesk Light" w:hAnsi="Akzidenz Grotesk Light"/>
+                <w:b/>
+                <w:bCs/>
+                <w:sz w:val="20"/>
+              </w:rPr>
+              <w:t>AR</w:t>
+            </w:r>
+          </w:p>
+          <w:p>
+            <w:pPr>
               <w:numPr>
                 <w:ilvl w:val="0"/>
                 <w:numId w:val="4"/>
@@ -1862,6 +2012,117 @@
                 <w:sz w:val="20"/>
               </w:rPr>
             </w:pPr>
+            <w:r>
+              <w:rPr>
+                <w:rFonts w:ascii="Akzidenz Grotesk Light" w:hAnsi="Akzidenz Grotesk Light"/>
+                <w:sz w:val="20"/>
+              </w:rPr>
+              <w:t>Konzept des PoC übernehmen mit zusätzlicher Beschreibung der Funktionalitäten für den AR 1.0 und deren Implantation</w:t>
+            </w:r>
+            <w:r>
+              <w:rPr>
+                <w:rFonts w:ascii="Akzidenz Grotesk Light" w:hAnsi="Akzidenz Grotesk Light"/>
+                <w:sz w:val="20"/>
+              </w:rPr>
+              <w:t>:</w:t>
+            </w:r>
+          </w:p>
+          <w:p>
+            <w:pPr>
+              <w:numPr>
+                <w:ilvl w:val="1"/>
+                <w:numId w:val="4"/>
+              </w:numPr>
+              <w:tabs>
+                <w:tab w:val="clear" w:pos="6549"/>
+              </w:tabs>
+              <w:spacing w:after="0"/>
+              <w:jc w:val="left"/>
+              <w:rPr>
+                <w:rFonts w:ascii="Akzidenz Grotesk Light" w:hAnsi="Akzidenz Grotesk Light"/>
+                <w:sz w:val="20"/>
+              </w:rPr>
+            </w:pPr>
+            <w:r>
+              <w:rPr>
+                <w:rFonts w:ascii="Akzidenz Grotesk Light" w:hAnsi="Akzidenz Grotesk Light"/>
+                <w:sz w:val="20"/>
+              </w:rPr>
+              <w:t>Konto Verwaltung</w:t>
+            </w:r>
+          </w:p>
+          <w:p>
+            <w:pPr>
+              <w:numPr>
+                <w:ilvl w:val="1"/>
+                <w:numId w:val="4"/>
+              </w:numPr>
+              <w:tabs>
+                <w:tab w:val="clear" w:pos="6549"/>
+              </w:tabs>
+              <w:spacing w:after="0"/>
+              <w:jc w:val="left"/>
+              <w:rPr>
+                <w:rFonts w:ascii="Akzidenz Grotesk Light" w:hAnsi="Akzidenz Grotesk Light"/>
+                <w:sz w:val="20"/>
+              </w:rPr>
+            </w:pPr>
+            <w:r>
+              <w:rPr>
+                <w:rFonts w:ascii="Akzidenz Grotesk Light" w:hAnsi="Akzidenz Grotesk Light"/>
+                <w:sz w:val="20"/>
+              </w:rPr>
+              <w:lastRenderedPageBreak/>
+              <w:t>Produkte Suche</w:t>
+            </w:r>
+          </w:p>
+          <w:p>
+            <w:pPr>
+              <w:numPr>
+                <w:ilvl w:val="1"/>
+                <w:numId w:val="4"/>
+              </w:numPr>
+              <w:tabs>
+                <w:tab w:val="clear" w:pos="6549"/>
+              </w:tabs>
+              <w:spacing w:after="0"/>
+              <w:jc w:val="left"/>
+              <w:rPr>
+                <w:rFonts w:ascii="Akzidenz Grotesk Light" w:hAnsi="Akzidenz Grotesk Light"/>
+                <w:sz w:val="20"/>
+              </w:rPr>
+            </w:pPr>
+            <w:r>
+              <w:rPr>
+                <w:rFonts w:ascii="Akzidenz Grotesk Light" w:hAnsi="Akzidenz Grotesk Light"/>
+                <w:sz w:val="20"/>
+              </w:rPr>
+              <w:t>Produkte Kauf</w:t>
+            </w:r>
+          </w:p>
+          <w:p>
+            <w:pPr>
+              <w:numPr>
+                <w:ilvl w:val="1"/>
+                <w:numId w:val="4"/>
+              </w:numPr>
+              <w:tabs>
+                <w:tab w:val="clear" w:pos="6549"/>
+              </w:tabs>
+              <w:spacing w:after="0"/>
+              <w:jc w:val="left"/>
+              <w:rPr>
+                <w:rFonts w:ascii="Akzidenz Grotesk Light" w:hAnsi="Akzidenz Grotesk Light"/>
+                <w:sz w:val="20"/>
+              </w:rPr>
+            </w:pPr>
+            <w:r>
+              <w:rPr>
+                <w:rFonts w:ascii="Akzidenz Grotesk Light" w:hAnsi="Akzidenz Grotesk Light"/>
+                <w:sz w:val="20"/>
+              </w:rPr>
+              <w:t>Online Zahlungen</w:t>
+            </w:r>
           </w:p>
         </w:tc>
         <w:tc>
@@ -1913,6 +2174,7 @@
                 <w:color w:val="FF0000"/>
                 <w:sz w:val="20"/>
               </w:rPr>
+              <w:lastRenderedPageBreak/>
               <w:t>R2.2</w:t>
             </w:r>
           </w:p>
@@ -1937,19 +2199,49 @@
             <w:tcW w:w="6595" w:type="dxa"/>
             <w:shd w:val="clear" w:color="auto" w:fill="auto"/>
           </w:tcPr>
+          <w:p>
+            <w:pPr>
+              <w:ind w:left="360"/>
+              <w:rPr>
+                <w:rFonts w:ascii="Akzidenz Grotesk Light" w:hAnsi="Akzidenz Grotesk Light"/>
+                <w:b/>
+                <w:bCs/>
+                <w:sz w:val="20"/>
+              </w:rPr>
+            </w:pPr>
+            <w:r>
+              <w:rPr>
+                <w:rFonts w:ascii="Akzidenz Grotesk Light" w:hAnsi="Akzidenz Grotesk Light"/>
+                <w:b/>
+                <w:bCs/>
+                <w:sz w:val="20"/>
+              </w:rPr>
+              <w:t>Testkonzept</w:t>
+            </w:r>
+          </w:p>
           <w:p>
             <w:pPr>
               <w:numPr>
                 <w:ilvl w:val="0"/>
-                <w:numId w:val="10"/>
+                <w:numId w:val="4"/>
               </w:numPr>
+              <w:tabs>
+                <w:tab w:val="clear" w:pos="6549"/>
+              </w:tabs>
+              <w:spacing w:after="0"/>
               <w:jc w:val="left"/>
               <w:rPr>
                 <w:rFonts w:ascii="Akzidenz Grotesk Light" w:hAnsi="Akzidenz Grotesk Light"/>
-                <w:bCs/>
-                <w:sz w:val="20"/>
-              </w:rPr>
-            </w:pPr>
+                <w:sz w:val="20"/>
+              </w:rPr>
+            </w:pPr>
+            <w:r>
+              <w:rPr>
+                <w:rFonts w:ascii="Akzidenz Grotesk Light" w:hAnsi="Akzidenz Grotesk Light"/>
+                <w:sz w:val="20"/>
+              </w:rPr>
+              <w:t>Das Testkonzept dient der Definierung der verschiedenen Testfälle und deren Abläufe. Mithilfe dieses Konzepts sollen die verschiedenen Applikationssoftware abgenommen werden können.</w:t>
+            </w:r>
           </w:p>
         </w:tc>
         <w:tc>
@@ -2028,16 +2320,89 @@
           </w:tcPr>
           <w:p>
             <w:pPr>
+              <w:ind w:left="360"/>
+              <w:rPr>
+                <w:rFonts w:ascii="Akzidenz Grotesk Light" w:hAnsi="Akzidenz Grotesk Light"/>
+                <w:b/>
+                <w:bCs/>
+                <w:sz w:val="20"/>
+              </w:rPr>
+            </w:pPr>
+            <w:r>
+              <w:rPr>
+                <w:rFonts w:ascii="Akzidenz Grotesk Light" w:hAnsi="Akzidenz Grotesk Light"/>
+                <w:b/>
+                <w:bCs/>
+                <w:sz w:val="20"/>
+              </w:rPr>
+              <w:t>Testkonzept</w:t>
+            </w:r>
+            <w:r>
+              <w:rPr>
+                <w:rFonts w:ascii="Akzidenz Grotesk Light" w:hAnsi="Akzidenz Grotesk Light"/>
+                <w:b/>
+                <w:bCs/>
+                <w:sz w:val="20"/>
+              </w:rPr>
+              <w:t xml:space="preserve"> PoC</w:t>
+            </w:r>
+          </w:p>
+          <w:p>
+            <w:pPr>
               <w:numPr>
                 <w:ilvl w:val="0"/>
-                <w:numId w:val="10"/>
+                <w:numId w:val="4"/>
               </w:numPr>
-              <w:rPr>
-                <w:rFonts w:ascii="Akzidenz Grotesk Light" w:hAnsi="Akzidenz Grotesk Light"/>
-                <w:bCs/>
-                <w:sz w:val="20"/>
-              </w:rPr>
-            </w:pPr>
+              <w:tabs>
+                <w:tab w:val="clear" w:pos="6549"/>
+              </w:tabs>
+              <w:spacing w:after="0"/>
+              <w:jc w:val="left"/>
+              <w:rPr>
+                <w:rFonts w:ascii="Akzidenz Grotesk Light" w:hAnsi="Akzidenz Grotesk Light"/>
+                <w:bCs/>
+                <w:sz w:val="20"/>
+              </w:rPr>
+            </w:pPr>
+            <w:r>
+              <w:rPr>
+                <w:rFonts w:ascii="Akzidenz Grotesk Light" w:hAnsi="Akzidenz Grotesk Light"/>
+                <w:sz w:val="20"/>
+              </w:rPr>
+              <w:t>Im Testkonzept für den PoC werden die Testfälle festgehalten, welche notwendig sind um eine Demonstration durchführen zu können.</w:t>
+            </w:r>
+          </w:p>
+          <w:p>
+            <w:pPr>
+              <w:numPr>
+                <w:ilvl w:val="0"/>
+                <w:numId w:val="4"/>
+              </w:numPr>
+              <w:tabs>
+                <w:tab w:val="clear" w:pos="6549"/>
+              </w:tabs>
+              <w:spacing w:after="0"/>
+              <w:jc w:val="left"/>
+              <w:rPr>
+                <w:rFonts w:ascii="Akzidenz Grotesk Light" w:hAnsi="Akzidenz Grotesk Light"/>
+                <w:bCs/>
+                <w:sz w:val="20"/>
+              </w:rPr>
+            </w:pPr>
+            <w:r>
+              <w:rPr>
+                <w:rFonts w:ascii="Akzidenz Grotesk Light" w:hAnsi="Akzidenz Grotesk Light"/>
+                <w:sz w:val="20"/>
+              </w:rPr>
+              <w:t xml:space="preserve">Ausserdem wird </w:t>
+            </w:r>
+            <w:r>
+              <w:rPr>
+                <w:rFonts w:ascii="Akzidenz Grotesk Light" w:hAnsi="Akzidenz Grotesk Light"/>
+                <w:sz w:val="20"/>
+              </w:rPr>
+              <w:t>das weitere Vorgehen bei nichtbestehen eines Testfalles definiert.</w:t>
+            </w:r>
           </w:p>
         </w:tc>
         <w:tc>
@@ -2090,17 +2455,7 @@
                 <w:color w:val="FF0000"/>
                 <w:sz w:val="20"/>
               </w:rPr>
-              <w:t>R2.2.</w:t>
-            </w:r>
-            <w:r>
-              <w:rPr>
-                <w:rFonts w:ascii="Akzidenz Grotesk Light" w:hAnsi="Akzidenz Grotesk Light"/>
-                <w:b/>
-                <w:bCs/>
-                <w:color w:val="FF0000"/>
-                <w:sz w:val="20"/>
-              </w:rPr>
-              <w:t>2</w:t>
+              <w:t>R2.2.2</w:t>
             </w:r>
           </w:p>
         </w:tc>
@@ -2124,18 +2479,107 @@
             <w:tcW w:w="6595" w:type="dxa"/>
             <w:shd w:val="clear" w:color="auto" w:fill="auto"/>
           </w:tcPr>
+          <w:p>
+            <w:pPr>
+              <w:ind w:left="360"/>
+              <w:rPr>
+                <w:rFonts w:ascii="Akzidenz Grotesk Light" w:hAnsi="Akzidenz Grotesk Light"/>
+                <w:b/>
+                <w:bCs/>
+                <w:sz w:val="20"/>
+              </w:rPr>
+            </w:pPr>
+            <w:r>
+              <w:rPr>
+                <w:rFonts w:ascii="Akzidenz Grotesk Light" w:hAnsi="Akzidenz Grotesk Light"/>
+                <w:b/>
+                <w:bCs/>
+                <w:sz w:val="20"/>
+              </w:rPr>
+              <w:t>Testkonzept</w:t>
+            </w:r>
+            <w:r>
+              <w:rPr>
+                <w:rFonts w:ascii="Akzidenz Grotesk Light" w:hAnsi="Akzidenz Grotesk Light"/>
+                <w:b/>
+                <w:bCs/>
+                <w:sz w:val="20"/>
+              </w:rPr>
+              <w:t xml:space="preserve"> AR 1.0</w:t>
+            </w:r>
+          </w:p>
           <w:p>
             <w:pPr>
               <w:numPr>
                 <w:ilvl w:val="0"/>
                 <w:numId w:val="10"/>
               </w:numPr>
-              <w:rPr>
-                <w:rFonts w:ascii="Akzidenz Grotesk Light" w:hAnsi="Akzidenz Grotesk Light"/>
-                <w:bCs/>
-                <w:sz w:val="20"/>
-              </w:rPr>
-            </w:pPr>
+              <w:tabs>
+                <w:tab w:val="clear" w:pos="6549"/>
+              </w:tabs>
+              <w:spacing w:after="0"/>
+              <w:jc w:val="left"/>
+              <w:rPr>
+                <w:rFonts w:ascii="Akzidenz Grotesk Light" w:hAnsi="Akzidenz Grotesk Light"/>
+                <w:bCs/>
+                <w:sz w:val="20"/>
+              </w:rPr>
+            </w:pPr>
+            <w:r>
+              <w:rPr>
+                <w:rFonts w:ascii="Akzidenz Grotesk Light" w:hAnsi="Akzidenz Grotesk Light"/>
+                <w:sz w:val="20"/>
+              </w:rPr>
+              <w:t>Im Testkonzep</w:t>
+            </w:r>
+            <w:r>
+              <w:rPr>
+                <w:rFonts w:ascii="Akzidenz Grotesk Light" w:hAnsi="Akzidenz Grotesk Light"/>
+                <w:sz w:val="20"/>
+              </w:rPr>
+              <w:t>t für den AR 1.0</w:t>
+            </w:r>
+            <w:r>
+              <w:rPr>
+                <w:rFonts w:ascii="Akzidenz Grotesk Light" w:hAnsi="Akzidenz Grotesk Light"/>
+                <w:sz w:val="20"/>
+              </w:rPr>
+              <w:t xml:space="preserve"> werden die Testfälle festgehalten</w:t>
+            </w:r>
+            <w:r>
+              <w:rPr>
+                <w:rFonts w:ascii="Akzidenz Grotesk Light" w:hAnsi="Akzidenz Grotesk Light"/>
+                <w:sz w:val="20"/>
+              </w:rPr>
+              <w:t>, welche notwendig sind, damit die Endkunden den Onlineshop benutzen können</w:t>
+            </w:r>
+            <w:r>
+              <w:rPr>
+                <w:rFonts w:ascii="Akzidenz Grotesk Light" w:hAnsi="Akzidenz Grotesk Light"/>
+                <w:sz w:val="20"/>
+              </w:rPr>
+              <w:t>.</w:t>
+            </w:r>
+          </w:p>
+          <w:p>
+            <w:pPr>
+              <w:numPr>
+                <w:ilvl w:val="0"/>
+                <w:numId w:val="10"/>
+              </w:numPr>
+              <w:rPr>
+                <w:rFonts w:ascii="Akzidenz Grotesk Light" w:hAnsi="Akzidenz Grotesk Light"/>
+                <w:bCs/>
+                <w:sz w:val="20"/>
+              </w:rPr>
+            </w:pPr>
+            <w:r>
+              <w:rPr>
+                <w:rFonts w:ascii="Akzidenz Grotesk Light" w:hAnsi="Akzidenz Grotesk Light"/>
+                <w:sz w:val="20"/>
+              </w:rPr>
+              <w:t>Ausserdem wird das weitere Vorgehen bei nichtbestehen eines Testfalles definiert.</w:t>
+            </w:r>
           </w:p>
         </w:tc>
         <w:tc>
@@ -2185,16 +2629,7 @@
                 <w:bCs/>
                 <w:sz w:val="20"/>
               </w:rPr>
-              <w:t>R2.</w:t>
-            </w:r>
-            <w:r>
-              <w:rPr>
-                <w:rFonts w:ascii="Akzidenz Grotesk Light" w:hAnsi="Akzidenz Grotesk Light"/>
-                <w:b/>
-                <w:bCs/>
-                <w:sz w:val="20"/>
-              </w:rPr>
-              <w:t>3</w:t>
+              <w:t>R2.3</w:t>
             </w:r>
           </w:p>
         </w:tc>
@@ -2216,21 +2651,7 @@
                 <w:rFonts w:ascii="Akzidenz Grotesk Light" w:hAnsi="Akzidenz Grotesk Light"/>
                 <w:sz w:val="20"/>
               </w:rPr>
-              <w:t>BH</w:t>
-            </w:r>
-            <w:r>
-              <w:rPr>
-                <w:rFonts w:ascii="Akzidenz Grotesk Light" w:hAnsi="Akzidenz Grotesk Light"/>
-                <w:sz w:val="20"/>
-              </w:rPr>
-              <w:t>B</w:t>
-            </w:r>
-            <w:r>
-              <w:rPr>
-                <w:rFonts w:ascii="Akzidenz Grotesk Light" w:hAnsi="Akzidenz Grotesk Light"/>
-                <w:sz w:val="20"/>
-              </w:rPr>
-              <w:t xml:space="preserve"> 1.0</w:t>
+              <w:t>BHB 1.0</w:t>
             </w:r>
           </w:p>
         </w:tc>
@@ -2256,25 +2677,7 @@
                 <w:bCs/>
                 <w:sz w:val="20"/>
               </w:rPr>
-              <w:t xml:space="preserve">Webshop </w:t>
-            </w:r>
-            <w:r>
-              <w:rPr>
-                <w:rFonts w:ascii="Akzidenz Grotesk Light" w:hAnsi="Akzidenz Grotesk Light"/>
-                <w:b/>
-                <w:bCs/>
-                <w:sz w:val="20"/>
-              </w:rPr>
-              <w:t>Be</w:t>
-            </w:r>
-            <w:r>
-              <w:rPr>
-                <w:rFonts w:ascii="Akzidenz Grotesk Light" w:hAnsi="Akzidenz Grotesk Light"/>
-                <w:b/>
-                <w:bCs/>
-                <w:sz w:val="20"/>
-              </w:rPr>
-              <w:t>nutzerhandbuch</w:t>
+              <w:t>Webshop Benutzerhandbuch</w:t>
             </w:r>
           </w:p>
           <w:p>
@@ -2298,37 +2701,7 @@
                 <w:rFonts w:ascii="Akzidenz Grotesk Light" w:hAnsi="Akzidenz Grotesk Light"/>
                 <w:sz w:val="20"/>
               </w:rPr>
-              <w:t xml:space="preserve">Benutzerhandbuch mit Kurzbeschreibung der </w:t>
-            </w:r>
-            <w:proofErr w:type="spellStart"/>
-            <w:r>
-              <w:rPr>
-                <w:rFonts w:ascii="Akzidenz Grotesk Light" w:hAnsi="Akzidenz Grotesk Light"/>
-                <w:sz w:val="20"/>
-              </w:rPr>
-              <w:t>applikatorischen</w:t>
-            </w:r>
-            <w:proofErr w:type="spellEnd"/>
-            <w:r>
-              <w:rPr>
-                <w:rFonts w:ascii="Akzidenz Grotesk Light" w:hAnsi="Akzidenz Grotesk Light"/>
-                <w:sz w:val="20"/>
-              </w:rPr>
-              <w:t xml:space="preserve"> Funktionalität</w:t>
-            </w:r>
-            <w:r>
-              <w:rPr>
-                <w:rFonts w:ascii="Akzidenz Grotesk Light" w:hAnsi="Akzidenz Grotesk Light"/>
-                <w:sz w:val="20"/>
-              </w:rPr>
-              <w:t xml:space="preserve"> des Webshops</w:t>
-            </w:r>
-            <w:r>
-              <w:rPr>
-                <w:rFonts w:ascii="Akzidenz Grotesk Light" w:hAnsi="Akzidenz Grotesk Light"/>
-                <w:sz w:val="20"/>
-              </w:rPr>
-              <w:t xml:space="preserve">, User Model, wichtige Zusammenhänge etc. (soweit nicht in Online-Help oder Wiki im System vorhanden). </w:t>
+              <w:t xml:space="preserve">Benutzerhandbuch mit Kurzbeschreibung der applikatorischen Funktionalität des Webshops, User Model, wichtige Zusammenhänge etc. (soweit nicht in Online-Help oder Wiki im System vorhanden). </w:t>
             </w:r>
           </w:p>
         </w:tc>
@@ -2380,25 +2753,7 @@
                 <w:bCs/>
                 <w:sz w:val="20"/>
               </w:rPr>
-              <w:t>R2</w:t>
-            </w:r>
-            <w:r>
-              <w:rPr>
-                <w:rFonts w:ascii="Akzidenz Grotesk Light" w:hAnsi="Akzidenz Grotesk Light"/>
-                <w:b/>
-                <w:bCs/>
-                <w:sz w:val="20"/>
-              </w:rPr>
-              <w:t>.</w:t>
-            </w:r>
-            <w:r>
-              <w:rPr>
-                <w:rFonts w:ascii="Akzidenz Grotesk Light" w:hAnsi="Akzidenz Grotesk Light"/>
-                <w:b/>
-                <w:bCs/>
-                <w:sz w:val="20"/>
-              </w:rPr>
-              <w:t>4</w:t>
+              <w:t>R2.4</w:t>
             </w:r>
           </w:p>
         </w:tc>
@@ -2420,14 +2775,7 @@
                 <w:rFonts w:ascii="Akzidenz Grotesk Light" w:hAnsi="Akzidenz Grotesk Light"/>
                 <w:sz w:val="20"/>
               </w:rPr>
-              <w:t>OHB</w:t>
-            </w:r>
-            <w:r>
-              <w:rPr>
-                <w:rFonts w:ascii="Akzidenz Grotesk Light" w:hAnsi="Akzidenz Grotesk Light"/>
-                <w:sz w:val="20"/>
-              </w:rPr>
-              <w:t xml:space="preserve"> 1.0</w:t>
+              <w:t>OHB 1.0</w:t>
             </w:r>
           </w:p>
         </w:tc>
@@ -2477,77 +2825,7 @@
                 <w:rFonts w:ascii="Akzidenz Grotesk Light" w:hAnsi="Akzidenz Grotesk Light"/>
                 <w:sz w:val="20"/>
               </w:rPr>
-              <w:t>Handbuch für den IT-Betrieb. Beschreibung der wichtigsten IT-</w:t>
-            </w:r>
-            <w:r>
-              <w:rPr>
-                <w:rFonts w:ascii="Akzidenz Grotesk Light" w:hAnsi="Akzidenz Grotesk Light"/>
-                <w:sz w:val="20"/>
-              </w:rPr>
-              <w:lastRenderedPageBreak/>
-              <w:t xml:space="preserve">Prozesse des </w:t>
-            </w:r>
-            <w:r>
-              <w:rPr>
-                <w:rFonts w:ascii="Akzidenz Grotesk Light" w:hAnsi="Akzidenz Grotesk Light"/>
-                <w:sz w:val="20"/>
-              </w:rPr>
-              <w:t>Webshops</w:t>
-            </w:r>
-            <w:r>
-              <w:rPr>
-                <w:rFonts w:ascii="Akzidenz Grotesk Light" w:hAnsi="Akzidenz Grotesk Light"/>
-                <w:sz w:val="20"/>
-              </w:rPr>
-              <w:t xml:space="preserve">, </w:t>
-            </w:r>
-            <w:proofErr w:type="spellStart"/>
-            <w:r>
-              <w:rPr>
-                <w:rFonts w:ascii="Akzidenz Grotesk Light" w:hAnsi="Akzidenz Grotesk Light"/>
-                <w:sz w:val="20"/>
-              </w:rPr>
-              <w:t>Restart</w:t>
-            </w:r>
-            <w:proofErr w:type="spellEnd"/>
-            <w:r>
-              <w:rPr>
-                <w:rFonts w:ascii="Akzidenz Grotesk Light" w:hAnsi="Akzidenz Grotesk Light"/>
-                <w:sz w:val="20"/>
-              </w:rPr>
-              <w:t>/</w:t>
-            </w:r>
-            <w:proofErr w:type="spellStart"/>
-            <w:r>
-              <w:rPr>
-                <w:rFonts w:ascii="Akzidenz Grotesk Light" w:hAnsi="Akzidenz Grotesk Light"/>
-                <w:sz w:val="20"/>
-              </w:rPr>
-              <w:t>Recovery</w:t>
-            </w:r>
-            <w:proofErr w:type="spellEnd"/>
-            <w:r>
-              <w:rPr>
-                <w:rFonts w:ascii="Akzidenz Grotesk Light" w:hAnsi="Akzidenz Grotesk Light"/>
-                <w:sz w:val="20"/>
-              </w:rPr>
-              <w:t xml:space="preserve">-Prozeduren, </w:t>
-            </w:r>
-            <w:proofErr w:type="spellStart"/>
-            <w:r>
-              <w:rPr>
-                <w:rFonts w:ascii="Akzidenz Grotesk Light" w:hAnsi="Akzidenz Grotesk Light"/>
-                <w:sz w:val="20"/>
-              </w:rPr>
-              <w:t>Naming</w:t>
-            </w:r>
-            <w:proofErr w:type="spellEnd"/>
-            <w:r>
-              <w:rPr>
-                <w:rFonts w:ascii="Akzidenz Grotesk Light" w:hAnsi="Akzidenz Grotesk Light"/>
-                <w:sz w:val="20"/>
-              </w:rPr>
-              <w:t xml:space="preserve"> der Environments etc. </w:t>
+              <w:t xml:space="preserve">Handbuch für den IT-Betrieb. Beschreibung der wichtigsten IT-Prozesse des Webshops, Restart/Recovery-Prozeduren, Naming der Environments etc. </w:t>
             </w:r>
             <w:r>
               <w:rPr>
@@ -2555,21 +2833,7 @@
                 <w:sz w:val="20"/>
               </w:rPr>
               <w:br/>
-              <w:t>(Wird üblicherweise zusammen mit dem Applikationsbetreuer aus dem IT-Be</w:t>
-            </w:r>
-            <w:r>
-              <w:rPr>
-                <w:rFonts w:ascii="Akzidenz Grotesk Light" w:hAnsi="Akzidenz Grotesk Light"/>
-                <w:sz w:val="20"/>
-              </w:rPr>
-              <w:t>trieb aufgrund der Vorgaben des IT-Betriebs e</w:t>
-            </w:r>
-            <w:r>
-              <w:rPr>
-                <w:rFonts w:ascii="Akzidenz Grotesk Light" w:hAnsi="Akzidenz Grotesk Light"/>
-                <w:sz w:val="20"/>
-              </w:rPr>
-              <w:t>rstellt.)</w:t>
+              <w:t>(Wird üblicherweise zusammen mit dem Applikationsbetreuer aus dem IT-Betrieb aufgrund der Vorgaben des IT-Betriebs erstellt.)</w:t>
             </w:r>
           </w:p>
         </w:tc>
@@ -2984,17 +3248,7 @@
                 <w:bCs/>
                 <w:sz w:val="20"/>
               </w:rPr>
-              <w:t>Business Case „</w:t>
-            </w:r>
-            <w:proofErr w:type="spellStart"/>
-            <w:r>
-              <w:rPr>
-                <w:rFonts w:ascii="Akzidenz Grotesk Light" w:hAnsi="Akzidenz Grotesk Light"/>
-                <w:b/>
-                <w:bCs/>
-                <w:sz w:val="20"/>
-              </w:rPr>
-              <w:t>Swiss</w:t>
+              <w:t>Business Case „Swiss</w:t>
             </w:r>
             <w:r>
               <w:rPr>
@@ -3005,7 +3259,6 @@
               </w:rPr>
               <w:t>Grooves</w:t>
             </w:r>
-            <w:proofErr w:type="spellEnd"/>
             <w:r>
               <w:rPr>
                 <w:rFonts w:ascii="Akzidenz Grotesk Light" w:hAnsi="Akzidenz Grotesk Light"/>
@@ -3037,53 +3290,21 @@
                 <w:rFonts w:ascii="Akzidenz Grotesk Light" w:hAnsi="Akzidenz Grotesk Light"/>
                 <w:sz w:val="20"/>
               </w:rPr>
-              <w:t xml:space="preserve">Der Business Case beschreibt Kosten und Nutzen des Projekts </w:t>
-            </w:r>
-            <w:proofErr w:type="spellStart"/>
-            <w:r>
-              <w:rPr>
-                <w:rFonts w:ascii="Akzidenz Grotesk Light" w:hAnsi="Akzidenz Grotesk Light"/>
-                <w:sz w:val="20"/>
-              </w:rPr>
-              <w:t>Swiss</w:t>
-            </w:r>
-            <w:r>
-              <w:rPr>
-                <w:rFonts w:ascii="Akzidenz Grotesk Light" w:hAnsi="Akzidenz Grotesk Light"/>
-                <w:sz w:val="20"/>
-              </w:rPr>
-              <w:t>Grooves</w:t>
-            </w:r>
-            <w:proofErr w:type="spellEnd"/>
-            <w:r>
-              <w:rPr>
-                <w:rFonts w:ascii="Akzidenz Grotesk Light" w:hAnsi="Akzidenz Grotesk Light"/>
-                <w:sz w:val="20"/>
-              </w:rPr>
-              <w:t>. Er</w:t>
-            </w:r>
-            <w:r>
-              <w:rPr>
-                <w:rFonts w:ascii="Akzidenz Grotesk Light" w:hAnsi="Akzidenz Grotesk Light"/>
-                <w:sz w:val="20"/>
-              </w:rPr>
-              <w:t xml:space="preserve"> berechnet die Rendite, den Net </w:t>
-            </w:r>
-            <w:proofErr w:type="spellStart"/>
-            <w:r>
-              <w:rPr>
-                <w:rFonts w:ascii="Akzidenz Grotesk Light" w:hAnsi="Akzidenz Grotesk Light"/>
-                <w:sz w:val="20"/>
-              </w:rPr>
-              <w:t>Present</w:t>
-            </w:r>
-            <w:proofErr w:type="spellEnd"/>
-            <w:r>
-              <w:rPr>
-                <w:rFonts w:ascii="Akzidenz Grotesk Light" w:hAnsi="Akzidenz Grotesk Light"/>
-                <w:sz w:val="20"/>
-              </w:rPr>
-              <w:t xml:space="preserve"> Value (NPV)</w:t>
+              <w:t>Der Business Case beschreibt Kosten und Nutzen des Projekts Swiss</w:t>
+            </w:r>
+            <w:r>
+              <w:rPr>
+                <w:rFonts w:ascii="Akzidenz Grotesk Light" w:hAnsi="Akzidenz Grotesk Light"/>
+                <w:sz w:val="20"/>
+              </w:rPr>
+              <w:t>Grooves. Er</w:t>
+            </w:r>
+            <w:r>
+              <w:rPr>
+                <w:rFonts w:ascii="Akzidenz Grotesk Light" w:hAnsi="Akzidenz Grotesk Light"/>
+                <w:sz w:val="20"/>
+              </w:rPr>
+              <w:t xml:space="preserve"> berechnet die Rendite, den Net Present Value (NPV)</w:t>
             </w:r>
             <w:r>
               <w:rPr>
@@ -3202,6 +3423,26 @@
           </w:tcPr>
           <w:p>
             <w:pPr>
+              <w:ind w:left="360"/>
+              <w:rPr>
+                <w:rFonts w:ascii="Akzidenz Grotesk Light" w:hAnsi="Akzidenz Grotesk Light"/>
+                <w:b/>
+                <w:bCs/>
+                <w:sz w:val="20"/>
+              </w:rPr>
+            </w:pPr>
+            <w:r>
+              <w:rPr>
+                <w:rFonts w:ascii="Akzidenz Grotesk Light" w:hAnsi="Akzidenz Grotesk Light"/>
+                <w:b/>
+                <w:bCs/>
+                <w:sz w:val="20"/>
+              </w:rPr>
+              <w:t>Geschäftsprozesse &amp; Geschäftsmodell</w:t>
+            </w:r>
+          </w:p>
+          <w:p>
+            <w:pPr>
               <w:numPr>
                 <w:ilvl w:val="0"/>
                 <w:numId w:val="4"/>
@@ -3213,11 +3454,16 @@
               <w:jc w:val="left"/>
               <w:rPr>
                 <w:rFonts w:ascii="Akzidenz Grotesk Light" w:hAnsi="Akzidenz Grotesk Light"/>
-                <w:b/>
-                <w:bCs/>
-                <w:sz w:val="20"/>
-              </w:rPr>
-            </w:pPr>
+                <w:sz w:val="20"/>
+              </w:rPr>
+            </w:pPr>
+            <w:r>
+              <w:rPr>
+                <w:rFonts w:ascii="Akzidenz Grotesk Light" w:hAnsi="Akzidenz Grotesk Light"/>
+                <w:sz w:val="20"/>
+              </w:rPr>
+              <w:t>???</w:t>
+            </w:r>
           </w:p>
         </w:tc>
         <w:tc>
@@ -3651,24 +3897,14 @@
       <w:r>
         <w:t xml:space="preserve"> </w:t>
       </w:r>
-      <w:proofErr w:type="spellStart"/>
       <w:r>
         <w:t>Swiss</w:t>
       </w:r>
       <w:r>
         <w:t>Grooves</w:t>
       </w:r>
-      <w:proofErr w:type="spellEnd"/>
-      <w:r>
-        <w:t xml:space="preserve"> (Software </w:t>
-      </w:r>
-      <w:proofErr w:type="spellStart"/>
-      <w:r>
-        <w:t>Deployment</w:t>
-      </w:r>
-      <w:proofErr w:type="spellEnd"/>
-      <w:r>
-        <w:t>)</w:t>
+      <w:r>
+        <w:t xml:space="preserve"> (Software Deployment)</w:t>
       </w:r>
     </w:p>
     <w:p>
@@ -3707,14 +3943,12 @@
       <w:r>
         <w:t xml:space="preserve"> und –Unterlagen </w:t>
       </w:r>
-      <w:proofErr w:type="spellStart"/>
       <w:r>
         <w:t>Swiss</w:t>
       </w:r>
       <w:r>
         <w:t>Grooves</w:t>
       </w:r>
-      <w:proofErr w:type="spellEnd"/>
     </w:p>
     <w:p>
       <w:pPr>
@@ -3746,13 +3980,8 @@
         </w:tabs>
         <w:spacing w:after="20"/>
       </w:pPr>
-      <w:proofErr w:type="spellStart"/>
-      <w:r>
-        <w:t>Befüllung</w:t>
-      </w:r>
-      <w:proofErr w:type="spellEnd"/>
-      <w:r>
-        <w:t xml:space="preserve"> Webshop</w:t>
+      <w:r>
+        <w:t>Befüllung Webshop</w:t>
       </w:r>
     </w:p>
     <w:p>
@@ -4449,7 +4678,6 @@
         </w:rPr>
         <w:t xml:space="preserve">Projektmanagement-Ergebnisse im Projekt </w:t>
       </w:r>
-      <w:proofErr w:type="spellStart"/>
       <w:r>
         <w:rPr>
           <w:sz w:val="24"/>
@@ -4457,7 +4685,6 @@
         </w:rPr>
         <w:t>SwissGrooves</w:t>
       </w:r>
-      <w:proofErr w:type="spellEnd"/>
     </w:p>
     <w:p>
       <w:pPr>
@@ -4488,33 +4715,15 @@
           <w:tab w:val="left" w:pos="1134"/>
         </w:tabs>
         <w:spacing w:after="20"/>
-      </w:pPr>
-      <w:r>
-        <w:t xml:space="preserve">Project Definition </w:t>
-      </w:r>
-      <w:proofErr w:type="spellStart"/>
-      <w:r>
-        <w:t>Document</w:t>
-      </w:r>
-      <w:proofErr w:type="spellEnd"/>
-      <w:r>
-        <w:t xml:space="preserve"> (Projektantrag) mit </w:t>
-      </w:r>
-      <w:proofErr w:type="spellStart"/>
-      <w:r>
-        <w:t>Scope</w:t>
-      </w:r>
-      <w:proofErr w:type="spellEnd"/>
-      <w:r>
-        <w:t xml:space="preserve">, </w:t>
-      </w:r>
-      <w:proofErr w:type="spellStart"/>
-      <w:r>
-        <w:t>Objectives</w:t>
-      </w:r>
-      <w:proofErr w:type="spellEnd"/>
-      <w:r>
-        <w:t xml:space="preserve"> &amp; Approach</w:t>
+        <w:rPr>
+          <w:lang w:val="fr-CH"/>
+        </w:rPr>
+      </w:pPr>
+      <w:r>
+        <w:rPr>
+          <w:lang w:val="fr-CH"/>
+        </w:rPr>
+        <w:t>Project Definition Document (Projektantrag) mit Scope, Objectives &amp; Approach</w:t>
       </w:r>
     </w:p>
     <w:p>
@@ -4801,6 +5010,7 @@
                 <w:bCs/>
                 <w:sz w:val="20"/>
               </w:rPr>
+              <w:lastRenderedPageBreak/>
               <w:t>R5.1</w:t>
             </w:r>
           </w:p>
@@ -4869,26 +5079,7 @@
                 <w:bCs/>
                 <w:sz w:val="20"/>
               </w:rPr>
-              <w:lastRenderedPageBreak/>
-              <w:t xml:space="preserve">Projektantrag (Grobkonzept) mit Ausgangslage, Zielen, </w:t>
-            </w:r>
-            <w:proofErr w:type="spellStart"/>
-            <w:r>
-              <w:rPr>
-                <w:rFonts w:ascii="Akzidenz Grotesk Light" w:hAnsi="Akzidenz Grotesk Light"/>
-                <w:bCs/>
-                <w:sz w:val="20"/>
-              </w:rPr>
-              <w:t>Scope</w:t>
-            </w:r>
-            <w:proofErr w:type="spellEnd"/>
-            <w:r>
-              <w:rPr>
-                <w:rFonts w:ascii="Akzidenz Grotesk Light" w:hAnsi="Akzidenz Grotesk Light"/>
-                <w:bCs/>
-                <w:sz w:val="20"/>
-              </w:rPr>
-              <w:t>, und grobe</w:t>
+              <w:t>Projektantrag (Grobkonzept) mit Ausgangslage, Zielen, Scope, und grobe</w:t>
             </w:r>
             <w:r>
               <w:rPr>
@@ -4955,7 +5146,6 @@
                 <w:bCs/>
                 <w:sz w:val="20"/>
               </w:rPr>
-              <w:lastRenderedPageBreak/>
               <w:t>R5.2</w:t>
             </w:r>
           </w:p>
@@ -5576,7 +5766,6 @@
                 <w:sz w:val="20"/>
               </w:rPr>
             </w:pPr>
-            <w:bookmarkStart w:id="0" w:name="_GoBack"/>
             <w:r>
               <w:rPr>
                 <w:rFonts w:ascii="Akzidenz Grotesk Light" w:hAnsi="Akzidenz Grotesk Light"/>
@@ -5587,7 +5776,6 @@
               </w:rPr>
               <w:t>R5.3</w:t>
             </w:r>
-            <w:bookmarkEnd w:id="0"/>
           </w:p>
         </w:tc>
         <w:tc>
@@ -5602,6 +5790,13 @@
                 <w:sz w:val="20"/>
               </w:rPr>
             </w:pPr>
+            <w:r>
+              <w:rPr>
+                <w:rFonts w:ascii="Akzidenz Grotesk Light" w:hAnsi="Akzidenz Grotesk Light"/>
+                <w:sz w:val="20"/>
+              </w:rPr>
+              <w:t>RA</w:t>
+            </w:r>
           </w:p>
         </w:tc>
         <w:tc>
@@ -5614,9 +5809,18 @@
               <w:ind w:left="360"/>
               <w:rPr>
                 <w:rFonts w:ascii="Akzidenz Grotesk Light" w:hAnsi="Akzidenz Grotesk Light"/>
-                <w:sz w:val="20"/>
-              </w:rPr>
-            </w:pPr>
+                <w:b/>
+                <w:sz w:val="20"/>
+              </w:rPr>
+            </w:pPr>
+            <w:r>
+              <w:rPr>
+                <w:rFonts w:ascii="Akzidenz Grotesk Light" w:hAnsi="Akzidenz Grotesk Light"/>
+                <w:b/>
+                <w:sz w:val="20"/>
+              </w:rPr>
+              <w:t>Risikoanalyse</w:t>
+            </w:r>
           </w:p>
         </w:tc>
         <w:tc>
@@ -5824,25 +6028,17 @@
                 <w:bCs/>
                 <w:sz w:val="20"/>
               </w:rPr>
-              <w:t xml:space="preserve">Soll ein Webshop gemietet werden, soll eine Standardlösung gekauft werden oder soll eine </w:t>
-            </w:r>
-            <w:proofErr w:type="spellStart"/>
-            <w:r>
-              <w:rPr>
-                <w:rFonts w:ascii="Akzidenz Grotesk Light" w:hAnsi="Akzidenz Grotesk Light"/>
-                <w:bCs/>
-                <w:sz w:val="20"/>
-              </w:rPr>
-              <w:t>OpenSource</w:t>
-            </w:r>
-            <w:proofErr w:type="spellEnd"/>
-            <w:r>
-              <w:rPr>
-                <w:rFonts w:ascii="Akzidenz Grotesk Light" w:hAnsi="Akzidenz Grotesk Light"/>
-                <w:bCs/>
-                <w:sz w:val="20"/>
-              </w:rPr>
-              <w:t>-Lösung angepasst werden?</w:t>
+              <w:t>Soll ein Webshop gemietet werden, soll eine Standardlösung gekauft</w:t>
+            </w:r>
+            <w:bookmarkStart w:id="0" w:name="_GoBack"/>
+            <w:bookmarkEnd w:id="0"/>
+            <w:r>
+              <w:rPr>
+                <w:rFonts w:ascii="Akzidenz Grotesk Light" w:hAnsi="Akzidenz Grotesk Light"/>
+                <w:bCs/>
+                <w:sz w:val="20"/>
+              </w:rPr>
+              <w:t xml:space="preserve"> werden oder soll eine OpenSource-Lösung angepasst werden?</w:t>
             </w:r>
           </w:p>
         </w:tc>
@@ -5870,9 +6066,9 @@
       </w:pPr>
     </w:p>
     <w:sectPr>
-      <w:headerReference w:type="default" r:id="rId8"/>
-      <w:footerReference w:type="default" r:id="rId9"/>
-      <w:headerReference w:type="first" r:id="rId10"/>
+      <w:headerReference w:type="default" r:id="rId7"/>
+      <w:footerReference w:type="default" r:id="rId8"/>
+      <w:headerReference w:type="first" r:id="rId9"/>
       <w:pgSz w:w="11906" w:h="16838" w:code="9"/>
       <w:pgMar w:top="800" w:right="709" w:bottom="500" w:left="1247" w:header="624" w:footer="567" w:gutter="0"/>
       <w:cols w:space="720"/>
@@ -5882,7 +6078,7 @@
 </file>
 
 <file path=word/endnotes.xml><?xml version="1.0" encoding="utf-8"?>
-<w:endnotes xmlns:wpc="http://schemas.microsoft.com/office/word/2010/wordprocessingCanvas" xmlns:mo="http://schemas.microsoft.com/office/mac/office/2008/main" xmlns:mc="http://schemas.openxmlformats.org/markup-compatibility/2006" xmlns:mv="urn:schemas-microsoft-com:mac:vml" xmlns:o="urn:schemas-microsoft-com:office:office" xmlns:r="http://schemas.openxmlformats.org/officeDocument/2006/relationships" xmlns:m="http://schemas.openxmlformats.org/officeDocument/2006/math" xmlns:v="urn:schemas-microsoft-com:vml" xmlns:wp14="http://schemas.microsoft.com/office/word/2010/wordprocessingDrawing" xmlns:wp="http://schemas.openxmlformats.org/drawingml/2006/wordprocessingDrawing" xmlns:w10="urn:schemas-microsoft-com:office:word" xmlns:w="http://schemas.openxmlformats.org/wordprocessingml/2006/main" xmlns:w14="http://schemas.microsoft.com/office/word/2010/wordml" xmlns:wpg="http://schemas.microsoft.com/office/word/2010/wordprocessingGroup" xmlns:wpi="http://schemas.microsoft.com/office/word/2010/wordprocessingInk" xmlns:wne="http://schemas.microsoft.com/office/word/2006/wordml" xmlns:wps="http://schemas.microsoft.com/office/word/2010/wordprocessingShape" mc:Ignorable="w14 wp14">
+<w:endnotes xmlns:wpc="http://schemas.microsoft.com/office/word/2010/wordprocessingCanvas" xmlns:cx="http://schemas.microsoft.com/office/drawing/2014/chartex" xmlns:mc="http://schemas.openxmlformats.org/markup-compatibility/2006" xmlns:o="urn:schemas-microsoft-com:office:office" xmlns:r="http://schemas.openxmlformats.org/officeDocument/2006/relationships" xmlns:m="http://schemas.openxmlformats.org/officeDocument/2006/math" xmlns:v="urn:schemas-microsoft-com:vml" xmlns:wp14="http://schemas.microsoft.com/office/word/2010/wordprocessingDrawing" xmlns:wp="http://schemas.openxmlformats.org/drawingml/2006/wordprocessingDrawing" xmlns:w10="urn:schemas-microsoft-com:office:word" xmlns:w="http://schemas.openxmlformats.org/wordprocessingml/2006/main" xmlns:w14="http://schemas.microsoft.com/office/word/2010/wordml" xmlns:w15="http://schemas.microsoft.com/office/word/2012/wordml" xmlns:w16se="http://schemas.microsoft.com/office/word/2015/wordml/symex" xmlns:wpg="http://schemas.microsoft.com/office/word/2010/wordprocessingGroup" xmlns:wpi="http://schemas.microsoft.com/office/word/2010/wordprocessingInk" xmlns:wne="http://schemas.microsoft.com/office/word/2006/wordml" xmlns:wps="http://schemas.microsoft.com/office/word/2010/wordprocessingShape" mc:Ignorable="w14 w15 w16se wp14">
   <w:endnote w:type="separator" w:id="-1">
     <w:p>
       <w:r>
@@ -5901,7 +6097,7 @@
 </file>
 
 <file path=word/footer1.xml><?xml version="1.0" encoding="utf-8"?>
-<w:ftr xmlns:wpc="http://schemas.microsoft.com/office/word/2010/wordprocessingCanvas" xmlns:mo="http://schemas.microsoft.com/office/mac/office/2008/main" xmlns:mc="http://schemas.openxmlformats.org/markup-compatibility/2006" xmlns:mv="urn:schemas-microsoft-com:mac:vml" xmlns:o="urn:schemas-microsoft-com:office:office" xmlns:r="http://schemas.openxmlformats.org/officeDocument/2006/relationships" xmlns:m="http://schemas.openxmlformats.org/officeDocument/2006/math" xmlns:v="urn:schemas-microsoft-com:vml" xmlns:wp14="http://schemas.microsoft.com/office/word/2010/wordprocessingDrawing" xmlns:wp="http://schemas.openxmlformats.org/drawingml/2006/wordprocessingDrawing" xmlns:w10="urn:schemas-microsoft-com:office:word" xmlns:w="http://schemas.openxmlformats.org/wordprocessingml/2006/main" xmlns:w14="http://schemas.microsoft.com/office/word/2010/wordml" xmlns:wpg="http://schemas.microsoft.com/office/word/2010/wordprocessingGroup" xmlns:wpi="http://schemas.microsoft.com/office/word/2010/wordprocessingInk" xmlns:wne="http://schemas.microsoft.com/office/word/2006/wordml" xmlns:wps="http://schemas.microsoft.com/office/word/2010/wordprocessingShape" mc:Ignorable="w14 wp14 mv">
+<w:ftr xmlns:wpc="http://schemas.microsoft.com/office/word/2010/wordprocessingCanvas" xmlns:cx="http://schemas.microsoft.com/office/drawing/2014/chartex" xmlns:mc="http://schemas.openxmlformats.org/markup-compatibility/2006" xmlns:o="urn:schemas-microsoft-com:office:office" xmlns:r="http://schemas.openxmlformats.org/officeDocument/2006/relationships" xmlns:m="http://schemas.openxmlformats.org/officeDocument/2006/math" xmlns:v="urn:schemas-microsoft-com:vml" xmlns:wp14="http://schemas.microsoft.com/office/word/2010/wordprocessingDrawing" xmlns:wp="http://schemas.openxmlformats.org/drawingml/2006/wordprocessingDrawing" xmlns:w10="urn:schemas-microsoft-com:office:word" xmlns:w="http://schemas.openxmlformats.org/wordprocessingml/2006/main" xmlns:w14="http://schemas.microsoft.com/office/word/2010/wordml" xmlns:w15="http://schemas.microsoft.com/office/word/2012/wordml" xmlns:w16se="http://schemas.microsoft.com/office/word/2015/wordml/symex" xmlns:wpg="http://schemas.microsoft.com/office/word/2010/wordprocessingGroup" xmlns:wpi="http://schemas.microsoft.com/office/word/2010/wordprocessingInk" xmlns:wne="http://schemas.microsoft.com/office/word/2006/wordml" xmlns:wps="http://schemas.microsoft.com/office/word/2010/wordprocessingShape" mc:Ignorable="w14 w15 w16se wp14">
   <w:p>
     <w:pPr>
       <w:pStyle w:val="Fuzeile"/>
@@ -5923,25 +6119,7 @@
         <w:sz w:val="16"/>
         <w:lang w:eastAsia="de-DE"/>
       </w:rPr>
-      <w:t>Resultate „</w:t>
-    </w:r>
-    <w:proofErr w:type="spellStart"/>
-    <w:r>
-      <w:rPr>
-        <w:snapToGrid w:val="0"/>
-        <w:sz w:val="16"/>
-        <w:lang w:eastAsia="de-DE"/>
-      </w:rPr>
-      <w:t>SwissGrooves</w:t>
-    </w:r>
-    <w:proofErr w:type="spellEnd"/>
-    <w:r>
-      <w:rPr>
-        <w:snapToGrid w:val="0"/>
-        <w:sz w:val="16"/>
-        <w:lang w:eastAsia="de-DE"/>
-      </w:rPr>
-      <w:t>“</w:t>
+      <w:t>Resultate „SwissGrooves“</w:t>
     </w:r>
     <w:r>
       <w:rPr>
@@ -5977,7 +6155,7 @@
         <w:sz w:val="16"/>
         <w:lang w:val="it-CH"/>
       </w:rPr>
-      <w:t>08.01.2017 - 15:07</w:t>
+      <w:t>24.02.2017 - 08:10</w:t>
     </w:r>
     <w:r>
       <w:rPr>
@@ -6089,7 +6267,7 @@
 </file>
 
 <file path=word/footnotes.xml><?xml version="1.0" encoding="utf-8"?>
-<w:footnotes xmlns:wpc="http://schemas.microsoft.com/office/word/2010/wordprocessingCanvas" xmlns:mo="http://schemas.microsoft.com/office/mac/office/2008/main" xmlns:mc="http://schemas.openxmlformats.org/markup-compatibility/2006" xmlns:mv="urn:schemas-microsoft-com:mac:vml" xmlns:o="urn:schemas-microsoft-com:office:office" xmlns:r="http://schemas.openxmlformats.org/officeDocument/2006/relationships" xmlns:m="http://schemas.openxmlformats.org/officeDocument/2006/math" xmlns:v="urn:schemas-microsoft-com:vml" xmlns:wp14="http://schemas.microsoft.com/office/word/2010/wordprocessingDrawing" xmlns:wp="http://schemas.openxmlformats.org/drawingml/2006/wordprocessingDrawing" xmlns:w10="urn:schemas-microsoft-com:office:word" xmlns:w="http://schemas.openxmlformats.org/wordprocessingml/2006/main" xmlns:w14="http://schemas.microsoft.com/office/word/2010/wordml" xmlns:wpg="http://schemas.microsoft.com/office/word/2010/wordprocessingGroup" xmlns:wpi="http://schemas.microsoft.com/office/word/2010/wordprocessingInk" xmlns:wne="http://schemas.microsoft.com/office/word/2006/wordml" xmlns:wps="http://schemas.microsoft.com/office/word/2010/wordprocessingShape" mc:Ignorable="w14 wp14">
+<w:footnotes xmlns:wpc="http://schemas.microsoft.com/office/word/2010/wordprocessingCanvas" xmlns:cx="http://schemas.microsoft.com/office/drawing/2014/chartex" xmlns:mc="http://schemas.openxmlformats.org/markup-compatibility/2006" xmlns:o="urn:schemas-microsoft-com:office:office" xmlns:r="http://schemas.openxmlformats.org/officeDocument/2006/relationships" xmlns:m="http://schemas.openxmlformats.org/officeDocument/2006/math" xmlns:v="urn:schemas-microsoft-com:vml" xmlns:wp14="http://schemas.microsoft.com/office/word/2010/wordprocessingDrawing" xmlns:wp="http://schemas.openxmlformats.org/drawingml/2006/wordprocessingDrawing" xmlns:w10="urn:schemas-microsoft-com:office:word" xmlns:w="http://schemas.openxmlformats.org/wordprocessingml/2006/main" xmlns:w14="http://schemas.microsoft.com/office/word/2010/wordml" xmlns:w15="http://schemas.microsoft.com/office/word/2012/wordml" xmlns:w16se="http://schemas.microsoft.com/office/word/2015/wordml/symex" xmlns:wpg="http://schemas.microsoft.com/office/word/2010/wordprocessingGroup" xmlns:wpi="http://schemas.microsoft.com/office/word/2010/wordprocessingInk" xmlns:wne="http://schemas.microsoft.com/office/word/2006/wordml" xmlns:wps="http://schemas.microsoft.com/office/word/2010/wordprocessingShape" mc:Ignorable="w14 w15 w16se wp14">
   <w:footnote w:type="separator" w:id="-1">
     <w:p>
       <w:r>
@@ -6108,7 +6286,7 @@
 </file>
 
 <file path=word/header1.xml><?xml version="1.0" encoding="utf-8"?>
-<w:hdr xmlns:wpc="http://schemas.microsoft.com/office/word/2010/wordprocessingCanvas" xmlns:mo="http://schemas.microsoft.com/office/mac/office/2008/main" xmlns:mc="http://schemas.openxmlformats.org/markup-compatibility/2006" xmlns:mv="urn:schemas-microsoft-com:mac:vml" xmlns:o="urn:schemas-microsoft-com:office:office" xmlns:r="http://schemas.openxmlformats.org/officeDocument/2006/relationships" xmlns:m="http://schemas.openxmlformats.org/officeDocument/2006/math" xmlns:v="urn:schemas-microsoft-com:vml" xmlns:wp14="http://schemas.microsoft.com/office/word/2010/wordprocessingDrawing" xmlns:wp="http://schemas.openxmlformats.org/drawingml/2006/wordprocessingDrawing" xmlns:w10="urn:schemas-microsoft-com:office:word" xmlns:w="http://schemas.openxmlformats.org/wordprocessingml/2006/main" xmlns:w14="http://schemas.microsoft.com/office/word/2010/wordml" xmlns:wpg="http://schemas.microsoft.com/office/word/2010/wordprocessingGroup" xmlns:wpi="http://schemas.microsoft.com/office/word/2010/wordprocessingInk" xmlns:wne="http://schemas.microsoft.com/office/word/2006/wordml" xmlns:wps="http://schemas.microsoft.com/office/word/2010/wordprocessingShape" mc:Ignorable="w14 wp14 mv">
+<w:hdr xmlns:wpc="http://schemas.microsoft.com/office/word/2010/wordprocessingCanvas" xmlns:cx="http://schemas.microsoft.com/office/drawing/2014/chartex" xmlns:mc="http://schemas.openxmlformats.org/markup-compatibility/2006" xmlns:o="urn:schemas-microsoft-com:office:office" xmlns:r="http://schemas.openxmlformats.org/officeDocument/2006/relationships" xmlns:m="http://schemas.openxmlformats.org/officeDocument/2006/math" xmlns:v="urn:schemas-microsoft-com:vml" xmlns:wp14="http://schemas.microsoft.com/office/word/2010/wordprocessingDrawing" xmlns:wp="http://schemas.openxmlformats.org/drawingml/2006/wordprocessingDrawing" xmlns:w10="urn:schemas-microsoft-com:office:word" xmlns:w="http://schemas.openxmlformats.org/wordprocessingml/2006/main" xmlns:w14="http://schemas.microsoft.com/office/word/2010/wordml" xmlns:w15="http://schemas.microsoft.com/office/word/2012/wordml" xmlns:w16se="http://schemas.microsoft.com/office/word/2015/wordml/symex" xmlns:wpg="http://schemas.microsoft.com/office/word/2010/wordprocessingGroup" xmlns:wpi="http://schemas.microsoft.com/office/word/2010/wordprocessingInk" xmlns:wne="http://schemas.microsoft.com/office/word/2006/wordml" xmlns:wps="http://schemas.microsoft.com/office/word/2010/wordprocessingShape" mc:Ignorable="w14 w15 w16se wp14">
   <w:p>
     <w:pPr>
       <w:pStyle w:val="Kopfzeile"/>
@@ -6132,7 +6310,7 @@
 </file>
 
 <file path=word/header2.xml><?xml version="1.0" encoding="utf-8"?>
-<w:hdr xmlns:wpc="http://schemas.microsoft.com/office/word/2010/wordprocessingCanvas" xmlns:mo="http://schemas.microsoft.com/office/mac/office/2008/main" xmlns:mc="http://schemas.openxmlformats.org/markup-compatibility/2006" xmlns:mv="urn:schemas-microsoft-com:mac:vml" xmlns:o="urn:schemas-microsoft-com:office:office" xmlns:r="http://schemas.openxmlformats.org/officeDocument/2006/relationships" xmlns:m="http://schemas.openxmlformats.org/officeDocument/2006/math" xmlns:v="urn:schemas-microsoft-com:vml" xmlns:wp14="http://schemas.microsoft.com/office/word/2010/wordprocessingDrawing" xmlns:wp="http://schemas.openxmlformats.org/drawingml/2006/wordprocessingDrawing" xmlns:w10="urn:schemas-microsoft-com:office:word" xmlns:w="http://schemas.openxmlformats.org/wordprocessingml/2006/main" xmlns:w14="http://schemas.microsoft.com/office/word/2010/wordml" xmlns:wpg="http://schemas.microsoft.com/office/word/2010/wordprocessingGroup" xmlns:wpi="http://schemas.microsoft.com/office/word/2010/wordprocessingInk" xmlns:wne="http://schemas.microsoft.com/office/word/2006/wordml" xmlns:wps="http://schemas.microsoft.com/office/word/2010/wordprocessingShape" mc:Ignorable="w14 wp14 mv">
+<w:hdr xmlns:wpc="http://schemas.microsoft.com/office/word/2010/wordprocessingCanvas" xmlns:cx="http://schemas.microsoft.com/office/drawing/2014/chartex" xmlns:mc="http://schemas.openxmlformats.org/markup-compatibility/2006" xmlns:o="urn:schemas-microsoft-com:office:office" xmlns:r="http://schemas.openxmlformats.org/officeDocument/2006/relationships" xmlns:m="http://schemas.openxmlformats.org/officeDocument/2006/math" xmlns:v="urn:schemas-microsoft-com:vml" xmlns:wp14="http://schemas.microsoft.com/office/word/2010/wordprocessingDrawing" xmlns:wp="http://schemas.openxmlformats.org/drawingml/2006/wordprocessingDrawing" xmlns:w10="urn:schemas-microsoft-com:office:word" xmlns:w="http://schemas.openxmlformats.org/wordprocessingml/2006/main" xmlns:w14="http://schemas.microsoft.com/office/word/2010/wordml" xmlns:w15="http://schemas.microsoft.com/office/word/2012/wordml" xmlns:w16se="http://schemas.microsoft.com/office/word/2015/wordml/symex" xmlns:wpg="http://schemas.microsoft.com/office/word/2010/wordprocessingGroup" xmlns:wpi="http://schemas.microsoft.com/office/word/2010/wordprocessingInk" xmlns:wne="http://schemas.microsoft.com/office/word/2006/wordml" xmlns:wps="http://schemas.microsoft.com/office/word/2010/wordprocessingShape" mc:Ignorable="w14 w15 w16se wp14">
   <w:p>
     <w:pPr>
       <w:pStyle w:val="Kopfzeile"/>
@@ -6152,7 +6330,7 @@
         <w:lang w:eastAsia="de-CH"/>
       </w:rPr>
       <w:pict w14:anchorId="426E6DB3">
-        <v:line id="_x0000_s2058" style="position:absolute;left:0;text-align:left;z-index:251657728;mso-position-horizontal-relative:margin;mso-position-vertical-relative:page" from=".4pt,59.55pt" to="368.9pt,59.55pt" strokecolor="#455f55">
+        <v:line id="_x0000_s2058" style="position:absolute;left:0;text-align:left;z-index:2;mso-position-horizontal-relative:margin;mso-position-vertical-relative:page" from=".4pt,59.55pt" to="368.9pt,59.55pt" strokecolor="#455f55">
           <w10:wrap anchorx="margin" anchory="page"/>
         </v:line>
       </w:pict>
@@ -6165,11 +6343,11 @@
         <w:lang w:eastAsia="de-CH"/>
       </w:rPr>
       <w:pict w14:anchorId="217334DC">
-        <v:shapetype id="_x0000_t202" coordsize="21600,21600" o:spt="202" path="m0,0l0,21600,21600,21600,21600,0xe">
+        <v:shapetype id="_x0000_t202" coordsize="21600,21600" o:spt="202" path="m,l,21600r21600,l21600,xe">
           <v:stroke joinstyle="miter"/>
           <v:path gradientshapeok="t" o:connecttype="rect"/>
         </v:shapetype>
-        <v:shape id="_x0000_s2057" type="#_x0000_t202" style="position:absolute;left:0;text-align:left;margin-left:383.15pt;margin-top:34.9pt;width:104.3pt;height:24.1pt;z-index:251658752" filled="f" fillcolor="silver" stroked="f">
+        <v:shape id="_x0000_s2057" type="#_x0000_t202" style="position:absolute;left:0;text-align:left;margin-left:383.15pt;margin-top:34.9pt;width:104.3pt;height:24.1pt;z-index:3" filled="f" fillcolor="silver" stroked="f">
           <v:shadow color="#455f55"/>
           <v:textbox style="mso-next-textbox:#_x0000_s2057" inset="0,0,0,0">
             <w:txbxContent>
@@ -6187,7 +6365,6 @@
                     <w:szCs w:val="56"/>
                   </w:rPr>
                 </w:pPr>
-                <w:proofErr w:type="spellStart"/>
                 <w:r>
                   <w:rPr>
                     <w:rFonts w:ascii="Lucida Console" w:hAnsi="Lucida Console" w:cs="Lucida Console"/>
@@ -6199,7 +6376,6 @@
                   </w:rPr>
                   <w:t>Alpine®Re</w:t>
                 </w:r>
-                <w:proofErr w:type="spellEnd"/>
               </w:p>
             </w:txbxContent>
           </v:textbox>
@@ -6214,7 +6390,7 @@
         <w:lang w:eastAsia="de-CH"/>
       </w:rPr>
       <w:pict w14:anchorId="5BBFB250">
-        <v:group id="_x0000_s2051" style="position:absolute;left:0;text-align:left;margin-left:383.15pt;margin-top:-4pt;width:104.3pt;height:56.7pt;z-index:251656704" coordorigin="8788,593" coordsize="2086,1134" editas="canvas">
+        <v:group id="_x0000_s2051" editas="canvas" style="position:absolute;left:0;text-align:left;margin-left:383.15pt;margin-top:-4pt;width:104.3pt;height:56.7pt;z-index:1" coordorigin="8788,593" coordsize="2086,1134">
           <o:lock v:ext="edit" aspectratio="t"/>
           <v:shapetype id="_x0000_t75" coordsize="21600,21600" o:spt="75" o:preferrelative="t" path="m@4@5l@4@11@9@11@9@5xe" filled="f" stroked="f">
             <v:stroke joinstyle="miter"/>
@@ -6241,7 +6417,7 @@
             <o:lock v:ext="edit" text="t"/>
           </v:shape>
           <v:group id="_x0000_s2053" style="position:absolute;left:8902;top:593;width:1394;height:652" coordorigin="459,277" coordsize="825,386">
-            <v:shapetype id="_x0000_t5" coordsize="21600,21600" o:spt="5" adj="10800" path="m@0,0l0,21600,21600,21600xe">
+            <v:shapetype id="_x0000_t5" coordsize="21600,21600" o:spt="5" adj="10800" path="m@0,l,21600r21600,xe">
               <v:stroke joinstyle="miter"/>
               <v:formulas>
                 <v:f eqn="val #0"/>
@@ -6284,55 +6460,7 @@
         <w:rFonts w:ascii="Tahoma" w:hAnsi="Tahoma" w:cs="Tahoma"/>
         <w:color w:val="455F55"/>
       </w:rPr>
-      <w:t xml:space="preserve">Swiss </w:t>
-    </w:r>
-    <w:proofErr w:type="spellStart"/>
-    <w:r>
-      <w:rPr>
-        <w:rFonts w:ascii="Tahoma" w:hAnsi="Tahoma" w:cs="Tahoma"/>
-        <w:color w:val="455F55"/>
-      </w:rPr>
-      <w:t>Risk</w:t>
-    </w:r>
-    <w:proofErr w:type="spellEnd"/>
-    <w:r>
-      <w:rPr>
-        <w:rFonts w:ascii="Tahoma" w:hAnsi="Tahoma" w:cs="Tahoma"/>
-        <w:color w:val="455F55"/>
-      </w:rPr>
-      <w:t xml:space="preserve"> Trading </w:t>
-    </w:r>
-    <w:proofErr w:type="spellStart"/>
-    <w:r>
-      <w:rPr>
-        <w:rFonts w:ascii="Tahoma" w:hAnsi="Tahoma" w:cs="Tahoma"/>
-        <w:color w:val="455F55"/>
-      </w:rPr>
-      <w:t>and</w:t>
-    </w:r>
-    <w:proofErr w:type="spellEnd"/>
-    <w:r>
-      <w:rPr>
-        <w:rFonts w:ascii="Tahoma" w:hAnsi="Tahoma" w:cs="Tahoma"/>
-        <w:color w:val="455F55"/>
-      </w:rPr>
-      <w:t xml:space="preserve"> </w:t>
-    </w:r>
-    <w:proofErr w:type="spellStart"/>
-    <w:r>
-      <w:rPr>
-        <w:rFonts w:ascii="Tahoma" w:hAnsi="Tahoma" w:cs="Tahoma"/>
-        <w:color w:val="455F55"/>
-      </w:rPr>
-      <w:t>Reinsurance</w:t>
-    </w:r>
-    <w:proofErr w:type="spellEnd"/>
-    <w:r>
-      <w:rPr>
-        <w:rFonts w:ascii="Tahoma" w:hAnsi="Tahoma" w:cs="Tahoma"/>
-        <w:color w:val="455F55"/>
-      </w:rPr>
-      <w:t xml:space="preserve"> Company</w:t>
+      <w:t>Swiss Risk Trading and Reinsurance Company</w:t>
     </w:r>
     <w:r>
       <w:rPr>
@@ -6368,8 +6496,8 @@
 </file>
 
 <file path=word/numbering.xml><?xml version="1.0" encoding="utf-8"?>
-<w:numbering xmlns:wpc="http://schemas.microsoft.com/office/word/2010/wordprocessingCanvas" xmlns:mo="http://schemas.microsoft.com/office/mac/office/2008/main" xmlns:mc="http://schemas.openxmlformats.org/markup-compatibility/2006" xmlns:mv="urn:schemas-microsoft-com:mac:vml" xmlns:o="urn:schemas-microsoft-com:office:office" xmlns:r="http://schemas.openxmlformats.org/officeDocument/2006/relationships" xmlns:m="http://schemas.openxmlformats.org/officeDocument/2006/math" xmlns:v="urn:schemas-microsoft-com:vml" xmlns:wp14="http://schemas.microsoft.com/office/word/2010/wordprocessingDrawing" xmlns:wp="http://schemas.openxmlformats.org/drawingml/2006/wordprocessingDrawing" xmlns:w10="urn:schemas-microsoft-com:office:word" xmlns:w="http://schemas.openxmlformats.org/wordprocessingml/2006/main" xmlns:w14="http://schemas.microsoft.com/office/word/2010/wordml" xmlns:wpg="http://schemas.microsoft.com/office/word/2010/wordprocessingGroup" xmlns:wpi="http://schemas.microsoft.com/office/word/2010/wordprocessingInk" xmlns:wne="http://schemas.microsoft.com/office/word/2006/wordml" xmlns:wps="http://schemas.microsoft.com/office/word/2010/wordprocessingShape" mc:Ignorable="w14 wp14">
-  <w:abstractNum w:abstractNumId="0">
+<w:numbering xmlns:wpc="http://schemas.microsoft.com/office/word/2010/wordprocessingCanvas" xmlns:cx="http://schemas.microsoft.com/office/drawing/2014/chartex" xmlns:mc="http://schemas.openxmlformats.org/markup-compatibility/2006" xmlns:o="urn:schemas-microsoft-com:office:office" xmlns:r="http://schemas.openxmlformats.org/officeDocument/2006/relationships" xmlns:m="http://schemas.openxmlformats.org/officeDocument/2006/math" xmlns:v="urn:schemas-microsoft-com:vml" xmlns:wp14="http://schemas.microsoft.com/office/word/2010/wordprocessingDrawing" xmlns:wp="http://schemas.openxmlformats.org/drawingml/2006/wordprocessingDrawing" xmlns:w10="urn:schemas-microsoft-com:office:word" xmlns:w="http://schemas.openxmlformats.org/wordprocessingml/2006/main" xmlns:w14="http://schemas.microsoft.com/office/word/2010/wordml" xmlns:w15="http://schemas.microsoft.com/office/word/2012/wordml" xmlns:w16se="http://schemas.microsoft.com/office/word/2015/wordml/symex" xmlns:wpg="http://schemas.microsoft.com/office/word/2010/wordprocessingGroup" xmlns:wpi="http://schemas.microsoft.com/office/word/2010/wordprocessingInk" xmlns:wne="http://schemas.microsoft.com/office/word/2006/wordml" xmlns:wps="http://schemas.microsoft.com/office/word/2010/wordprocessingShape" mc:Ignorable="w14 w15 w16se wp14">
+  <w:abstractNum w:abstractNumId="0" w15:restartNumberingAfterBreak="0">
     <w:nsid w:val="FFFFFFFE"/>
     <w:multiLevelType w:val="singleLevel"/>
     <w:tmpl w:val="47B69CA6"/>
@@ -6390,7 +6518,120 @@
       </w:rPr>
     </w:lvl>
   </w:abstractNum>
-  <w:abstractNum w:abstractNumId="1">
+  <w:abstractNum w:abstractNumId="1" w15:restartNumberingAfterBreak="0">
+    <w:nsid w:val="013152F8"/>
+    <w:multiLevelType w:val="hybridMultilevel"/>
+    <w:tmpl w:val="66A68582"/>
+    <w:lvl w:ilvl="0" w:tplc="08070001">
+      <w:start w:val="1"/>
+      <w:numFmt w:val="bullet"/>
+      <w:lvlText w:val=""/>
+      <w:lvlJc w:val="left"/>
+      <w:pPr>
+        <w:ind w:left="720" w:hanging="360"/>
+      </w:pPr>
+      <w:rPr>
+        <w:rFonts w:ascii="Symbol" w:hAnsi="Symbol" w:hint="default"/>
+      </w:rPr>
+    </w:lvl>
+    <w:lvl w:ilvl="1" w:tplc="08070003" w:tentative="1">
+      <w:start w:val="1"/>
+      <w:numFmt w:val="bullet"/>
+      <w:lvlText w:val="o"/>
+      <w:lvlJc w:val="left"/>
+      <w:pPr>
+        <w:ind w:left="1440" w:hanging="360"/>
+      </w:pPr>
+      <w:rPr>
+        <w:rFonts w:ascii="Courier New" w:hAnsi="Courier New" w:cs="Courier New" w:hint="default"/>
+      </w:rPr>
+    </w:lvl>
+    <w:lvl w:ilvl="2" w:tplc="08070005" w:tentative="1">
+      <w:start w:val="1"/>
+      <w:numFmt w:val="bullet"/>
+      <w:lvlText w:val=""/>
+      <w:lvlJc w:val="left"/>
+      <w:pPr>
+        <w:ind w:left="2160" w:hanging="360"/>
+      </w:pPr>
+      <w:rPr>
+        <w:rFonts w:ascii="Wingdings" w:hAnsi="Wingdings" w:hint="default"/>
+      </w:rPr>
+    </w:lvl>
+    <w:lvl w:ilvl="3" w:tplc="08070001" w:tentative="1">
+      <w:start w:val="1"/>
+      <w:numFmt w:val="bullet"/>
+      <w:lvlText w:val=""/>
+      <w:lvlJc w:val="left"/>
+      <w:pPr>
+        <w:ind w:left="2880" w:hanging="360"/>
+      </w:pPr>
+      <w:rPr>
+        <w:rFonts w:ascii="Symbol" w:hAnsi="Symbol" w:hint="default"/>
+      </w:rPr>
+    </w:lvl>
+    <w:lvl w:ilvl="4" w:tplc="08070003" w:tentative="1">
+      <w:start w:val="1"/>
+      <w:numFmt w:val="bullet"/>
+      <w:lvlText w:val="o"/>
+      <w:lvlJc w:val="left"/>
+      <w:pPr>
+        <w:ind w:left="3600" w:hanging="360"/>
+      </w:pPr>
+      <w:rPr>
+        <w:rFonts w:ascii="Courier New" w:hAnsi="Courier New" w:cs="Courier New" w:hint="default"/>
+      </w:rPr>
+    </w:lvl>
+    <w:lvl w:ilvl="5" w:tplc="08070005" w:tentative="1">
+      <w:start w:val="1"/>
+      <w:numFmt w:val="bullet"/>
+      <w:lvlText w:val=""/>
+      <w:lvlJc w:val="left"/>
+      <w:pPr>
+        <w:ind w:left="4320" w:hanging="360"/>
+      </w:pPr>
+      <w:rPr>
+        <w:rFonts w:ascii="Wingdings" w:hAnsi="Wingdings" w:hint="default"/>
+      </w:rPr>
+    </w:lvl>
+    <w:lvl w:ilvl="6" w:tplc="08070001" w:tentative="1">
+      <w:start w:val="1"/>
+      <w:numFmt w:val="bullet"/>
+      <w:lvlText w:val=""/>
+      <w:lvlJc w:val="left"/>
+      <w:pPr>
+        <w:ind w:left="5040" w:hanging="360"/>
+      </w:pPr>
+      <w:rPr>
+        <w:rFonts w:ascii="Symbol" w:hAnsi="Symbol" w:hint="default"/>
+      </w:rPr>
+    </w:lvl>
+    <w:lvl w:ilvl="7" w:tplc="08070003" w:tentative="1">
+      <w:start w:val="1"/>
+      <w:numFmt w:val="bullet"/>
+      <w:lvlText w:val="o"/>
+      <w:lvlJc w:val="left"/>
+      <w:pPr>
+        <w:ind w:left="5760" w:hanging="360"/>
+      </w:pPr>
+      <w:rPr>
+        <w:rFonts w:ascii="Courier New" w:hAnsi="Courier New" w:cs="Courier New" w:hint="default"/>
+      </w:rPr>
+    </w:lvl>
+    <w:lvl w:ilvl="8" w:tplc="08070005" w:tentative="1">
+      <w:start w:val="1"/>
+      <w:numFmt w:val="bullet"/>
+      <w:lvlText w:val=""/>
+      <w:lvlJc w:val="left"/>
+      <w:pPr>
+        <w:ind w:left="6480" w:hanging="360"/>
+      </w:pPr>
+      <w:rPr>
+        <w:rFonts w:ascii="Wingdings" w:hAnsi="Wingdings" w:hint="default"/>
+      </w:rPr>
+    </w:lvl>
+  </w:abstractNum>
+  <w:abstractNum w:abstractNumId="2" w15:restartNumberingAfterBreak="0">
     <w:nsid w:val="0E866A72"/>
     <w:multiLevelType w:val="hybridMultilevel"/>
     <w:tmpl w:val="F09AE0E8"/>
@@ -6506,7 +6747,7 @@
       </w:pPr>
     </w:lvl>
   </w:abstractNum>
-  <w:abstractNum w:abstractNumId="2">
+  <w:abstractNum w:abstractNumId="3" w15:restartNumberingAfterBreak="0">
     <w:nsid w:val="1BB809D9"/>
     <w:multiLevelType w:val="hybridMultilevel"/>
     <w:tmpl w:val="10526CAC"/>
@@ -6619,7 +6860,7 @@
       </w:pPr>
     </w:lvl>
   </w:abstractNum>
-  <w:abstractNum w:abstractNumId="3">
+  <w:abstractNum w:abstractNumId="4" w15:restartNumberingAfterBreak="0">
     <w:nsid w:val="2564231C"/>
     <w:multiLevelType w:val="hybridMultilevel"/>
     <w:tmpl w:val="5580808E"/>
@@ -6732,7 +6973,7 @@
       </w:pPr>
     </w:lvl>
   </w:abstractNum>
-  <w:abstractNum w:abstractNumId="4">
+  <w:abstractNum w:abstractNumId="5" w15:restartNumberingAfterBreak="0">
     <w:nsid w:val="315D005D"/>
     <w:multiLevelType w:val="hybridMultilevel"/>
     <w:tmpl w:val="A97C7EF0"/>
@@ -6872,7 +7113,7 @@
       </w:rPr>
     </w:lvl>
   </w:abstractNum>
-  <w:abstractNum w:abstractNumId="5">
+  <w:abstractNum w:abstractNumId="6" w15:restartNumberingAfterBreak="0">
     <w:nsid w:val="4AA43179"/>
     <w:multiLevelType w:val="hybridMultilevel"/>
     <w:tmpl w:val="6CF2F6F4"/>
@@ -7012,7 +7253,7 @@
       </w:rPr>
     </w:lvl>
   </w:abstractNum>
-  <w:abstractNum w:abstractNumId="6">
+  <w:abstractNum w:abstractNumId="7" w15:restartNumberingAfterBreak="0">
     <w:nsid w:val="4F89107F"/>
     <w:multiLevelType w:val="multilevel"/>
     <w:tmpl w:val="F4FC07B0"/>
@@ -7128,7 +7369,7 @@
       </w:pPr>
     </w:lvl>
   </w:abstractNum>
-  <w:abstractNum w:abstractNumId="7">
+  <w:abstractNum w:abstractNumId="8" w15:restartNumberingAfterBreak="0">
     <w:nsid w:val="52D0494D"/>
     <w:multiLevelType w:val="multilevel"/>
     <w:tmpl w:val="270A105C"/>
@@ -7247,7 +7488,7 @@
       </w:pPr>
     </w:lvl>
   </w:abstractNum>
-  <w:abstractNum w:abstractNumId="8">
+  <w:abstractNum w:abstractNumId="9" w15:restartNumberingAfterBreak="0">
     <w:nsid w:val="609F0166"/>
     <w:multiLevelType w:val="hybridMultilevel"/>
     <w:tmpl w:val="7EACE9FC"/>
@@ -7363,7 +7604,7 @@
       </w:pPr>
     </w:lvl>
   </w:abstractNum>
-  <w:abstractNum w:abstractNumId="9">
+  <w:abstractNum w:abstractNumId="10" w15:restartNumberingAfterBreak="0">
     <w:nsid w:val="75743CAA"/>
     <w:multiLevelType w:val="singleLevel"/>
     <w:tmpl w:val="F0FEC562"/>
@@ -7384,7 +7625,7 @@
       </w:rPr>
     </w:lvl>
   </w:abstractNum>
-  <w:abstractNum w:abstractNumId="10">
+  <w:abstractNum w:abstractNumId="11" w15:restartNumberingAfterBreak="0">
     <w:nsid w:val="75784367"/>
     <w:multiLevelType w:val="hybridMultilevel"/>
     <w:tmpl w:val="037C29FA"/>
@@ -7524,7 +7765,7 @@
       </w:rPr>
     </w:lvl>
   </w:abstractNum>
-  <w:abstractNum w:abstractNumId="11">
+  <w:abstractNum w:abstractNumId="12" w15:restartNumberingAfterBreak="0">
     <w:nsid w:val="7B083E3D"/>
     <w:multiLevelType w:val="hybridMultilevel"/>
     <w:tmpl w:val="F4FC07B0"/>
@@ -7644,36 +7885,39 @@
     <w:abstractNumId w:val="0"/>
   </w:num>
   <w:num w:numId="2">
+    <w:abstractNumId w:val="10"/>
+  </w:num>
+  <w:num w:numId="3">
+    <w:abstractNumId w:val="11"/>
+  </w:num>
+  <w:num w:numId="4">
+    <w:abstractNumId w:val="5"/>
+  </w:num>
+  <w:num w:numId="5">
+    <w:abstractNumId w:val="8"/>
+  </w:num>
+  <w:num w:numId="6">
+    <w:abstractNumId w:val="4"/>
+  </w:num>
+  <w:num w:numId="7">
+    <w:abstractNumId w:val="3"/>
+  </w:num>
+  <w:num w:numId="8">
     <w:abstractNumId w:val="9"/>
   </w:num>
-  <w:num w:numId="3">
-    <w:abstractNumId w:val="10"/>
+  <w:num w:numId="9">
+    <w:abstractNumId w:val="12"/>
   </w:num>
-  <w:num w:numId="4">
-    <w:abstractNumId w:val="4"/>
+  <w:num w:numId="10">
+    <w:abstractNumId w:val="6"/>
   </w:num>
-  <w:num w:numId="5">
+  <w:num w:numId="11">
     <w:abstractNumId w:val="7"/>
   </w:num>
-  <w:num w:numId="6">
-    <w:abstractNumId w:val="3"/>
-  </w:num>
-  <w:num w:numId="7">
+  <w:num w:numId="12">
     <w:abstractNumId w:val="2"/>
   </w:num>
-  <w:num w:numId="8">
-    <w:abstractNumId w:val="8"/>
-  </w:num>
-  <w:num w:numId="9">
-    <w:abstractNumId w:val="11"/>
-  </w:num>
-  <w:num w:numId="10">
-    <w:abstractNumId w:val="5"/>
-  </w:num>
-  <w:num w:numId="11">
-    <w:abstractNumId w:val="6"/>
-  </w:num>
-  <w:num w:numId="12">
+  <w:num w:numId="13">
     <w:abstractNumId w:val="1"/>
   </w:num>
   <w:numIdMacAtCleanup w:val="10"/>
@@ -7681,7 +7925,7 @@
 </file>
 
 <file path=word/styles.xml><?xml version="1.0" encoding="utf-8"?>
-<w:styles xmlns:mc="http://schemas.openxmlformats.org/markup-compatibility/2006" xmlns:r="http://schemas.openxmlformats.org/officeDocument/2006/relationships" xmlns:w="http://schemas.openxmlformats.org/wordprocessingml/2006/main" xmlns:w14="http://schemas.microsoft.com/office/word/2010/wordml" mc:Ignorable="w14">
+<w:styles xmlns:mc="http://schemas.openxmlformats.org/markup-compatibility/2006" xmlns:r="http://schemas.openxmlformats.org/officeDocument/2006/relationships" xmlns:w="http://schemas.openxmlformats.org/wordprocessingml/2006/main" xmlns:w14="http://schemas.microsoft.com/office/word/2010/wordml" xmlns:w15="http://schemas.microsoft.com/office/word/2012/wordml" xmlns:w16se="http://schemas.microsoft.com/office/word/2015/wordml/symex" mc:Ignorable="w14 w15 w16se">
   <w:docDefaults>
     <w:rPrDefault>
       <w:rPr>
@@ -7691,7 +7935,7 @@
     </w:rPrDefault>
     <w:pPrDefault/>
   </w:docDefaults>
-  <w:latentStyles w:defLockedState="0" w:defUIPriority="0" w:defSemiHidden="0" w:defUnhideWhenUsed="0" w:defQFormat="0" w:count="276">
+  <w:latentStyles w:defLockedState="0" w:defUIPriority="0" w:defSemiHidden="0" w:defUnhideWhenUsed="0" w:defQFormat="0" w:count="371">
     <w:lsdException w:name="Normal" w:qFormat="1"/>
     <w:lsdException w:name="heading 1" w:qFormat="1"/>
     <w:lsdException w:name="heading 2" w:qFormat="1"/>
@@ -7702,11 +7946,140 @@
     <w:lsdException w:name="heading 7" w:semiHidden="1" w:unhideWhenUsed="1" w:qFormat="1"/>
     <w:lsdException w:name="heading 8" w:semiHidden="1" w:unhideWhenUsed="1" w:qFormat="1"/>
     <w:lsdException w:name="heading 9" w:semiHidden="1" w:unhideWhenUsed="1" w:qFormat="1"/>
+    <w:lsdException w:name="index 1" w:semiHidden="1" w:unhideWhenUsed="1"/>
+    <w:lsdException w:name="index 7" w:semiHidden="1" w:unhideWhenUsed="1"/>
+    <w:lsdException w:name="index 8" w:semiHidden="1" w:unhideWhenUsed="1"/>
+    <w:lsdException w:name="index 9" w:semiHidden="1" w:unhideWhenUsed="1"/>
+    <w:lsdException w:name="toc 1" w:semiHidden="1" w:unhideWhenUsed="1"/>
+    <w:lsdException w:name="toc 2" w:semiHidden="1" w:unhideWhenUsed="1"/>
+    <w:lsdException w:name="toc 3" w:semiHidden="1" w:unhideWhenUsed="1"/>
+    <w:lsdException w:name="toc 4" w:semiHidden="1" w:unhideWhenUsed="1"/>
+    <w:lsdException w:name="toc 5" w:semiHidden="1" w:unhideWhenUsed="1"/>
+    <w:lsdException w:name="toc 6" w:semiHidden="1" w:unhideWhenUsed="1"/>
+    <w:lsdException w:name="toc 7" w:semiHidden="1" w:unhideWhenUsed="1"/>
+    <w:lsdException w:name="toc 8" w:semiHidden="1" w:unhideWhenUsed="1"/>
+    <w:lsdException w:name="toc 9" w:semiHidden="1" w:unhideWhenUsed="1"/>
+    <w:lsdException w:name="Normal Indent" w:semiHidden="1" w:unhideWhenUsed="1"/>
+    <w:lsdException w:name="footnote text" w:semiHidden="1" w:unhideWhenUsed="1"/>
+    <w:lsdException w:name="annotation text" w:semiHidden="1" w:unhideWhenUsed="1"/>
+    <w:lsdException w:name="header" w:semiHidden="1" w:unhideWhenUsed="1"/>
+    <w:lsdException w:name="footer" w:semiHidden="1" w:unhideWhenUsed="1"/>
+    <w:lsdException w:name="index heading" w:semiHidden="1" w:unhideWhenUsed="1"/>
     <w:lsdException w:name="caption" w:semiHidden="1" w:unhideWhenUsed="1" w:qFormat="1"/>
+    <w:lsdException w:name="table of figures" w:semiHidden="1" w:unhideWhenUsed="1"/>
+    <w:lsdException w:name="envelope address" w:semiHidden="1" w:unhideWhenUsed="1"/>
+    <w:lsdException w:name="envelope return" w:semiHidden="1" w:unhideWhenUsed="1"/>
+    <w:lsdException w:name="footnote reference" w:semiHidden="1" w:unhideWhenUsed="1"/>
+    <w:lsdException w:name="annotation reference" w:semiHidden="1" w:unhideWhenUsed="1"/>
+    <w:lsdException w:name="line number" w:semiHidden="1" w:unhideWhenUsed="1"/>
+    <w:lsdException w:name="page number" w:semiHidden="1" w:unhideWhenUsed="1"/>
+    <w:lsdException w:name="endnote reference" w:semiHidden="1" w:unhideWhenUsed="1"/>
+    <w:lsdException w:name="endnote text" w:semiHidden="1" w:unhideWhenUsed="1"/>
+    <w:lsdException w:name="table of authorities" w:semiHidden="1" w:unhideWhenUsed="1"/>
+    <w:lsdException w:name="macro" w:semiHidden="1" w:unhideWhenUsed="1"/>
+    <w:lsdException w:name="toa heading" w:semiHidden="1" w:unhideWhenUsed="1"/>
+    <w:lsdException w:name="List" w:semiHidden="1" w:unhideWhenUsed="1"/>
+    <w:lsdException w:name="List Bullet" w:semiHidden="1" w:unhideWhenUsed="1"/>
+    <w:lsdException w:name="List Number" w:semiHidden="1" w:unhideWhenUsed="1"/>
+    <w:lsdException w:name="List 2" w:semiHidden="1" w:unhideWhenUsed="1"/>
+    <w:lsdException w:name="List 3" w:semiHidden="1" w:unhideWhenUsed="1"/>
+    <w:lsdException w:name="List 4" w:semiHidden="1" w:unhideWhenUsed="1"/>
+    <w:lsdException w:name="List 5" w:semiHidden="1" w:unhideWhenUsed="1"/>
+    <w:lsdException w:name="List Bullet 2" w:semiHidden="1" w:unhideWhenUsed="1"/>
+    <w:lsdException w:name="List Bullet 3" w:semiHidden="1" w:unhideWhenUsed="1"/>
+    <w:lsdException w:name="List Bullet 4" w:semiHidden="1" w:unhideWhenUsed="1"/>
+    <w:lsdException w:name="List Bullet 5" w:semiHidden="1" w:unhideWhenUsed="1"/>
+    <w:lsdException w:name="List Number 3" w:semiHidden="1" w:unhideWhenUsed="1"/>
+    <w:lsdException w:name="List Number 4" w:semiHidden="1" w:unhideWhenUsed="1"/>
     <w:lsdException w:name="Title" w:qFormat="1"/>
+    <w:lsdException w:name="Closing" w:semiHidden="1" w:unhideWhenUsed="1"/>
+    <w:lsdException w:name="Signature" w:semiHidden="1" w:unhideWhenUsed="1"/>
+    <w:lsdException w:name="Default Paragraph Font" w:semiHidden="1" w:unhideWhenUsed="1"/>
+    <w:lsdException w:name="Body Text" w:semiHidden="1" w:unhideWhenUsed="1"/>
+    <w:lsdException w:name="Body Text Indent" w:semiHidden="1" w:unhideWhenUsed="1"/>
+    <w:lsdException w:name="List Continue" w:semiHidden="1" w:unhideWhenUsed="1"/>
+    <w:lsdException w:name="List Continue 2" w:semiHidden="1" w:unhideWhenUsed="1"/>
+    <w:lsdException w:name="List Continue 3" w:semiHidden="1" w:unhideWhenUsed="1"/>
+    <w:lsdException w:name="List Continue 4" w:semiHidden="1" w:unhideWhenUsed="1"/>
+    <w:lsdException w:name="List Continue 5" w:semiHidden="1" w:unhideWhenUsed="1"/>
+    <w:lsdException w:name="Message Header" w:semiHidden="1" w:unhideWhenUsed="1"/>
     <w:lsdException w:name="Subtitle" w:qFormat="1"/>
+    <w:lsdException w:name="Salutation" w:semiHidden="1" w:unhideWhenUsed="1"/>
+    <w:lsdException w:name="Date" w:semiHidden="1" w:unhideWhenUsed="1"/>
+    <w:lsdException w:name="Body Text First Indent" w:semiHidden="1" w:unhideWhenUsed="1"/>
+    <w:lsdException w:name="Body Text First Indent 2" w:semiHidden="1" w:unhideWhenUsed="1"/>
+    <w:lsdException w:name="Note Heading" w:semiHidden="1" w:unhideWhenUsed="1"/>
+    <w:lsdException w:name="Body Text 2" w:semiHidden="1" w:unhideWhenUsed="1"/>
+    <w:lsdException w:name="Body Text 3" w:semiHidden="1" w:unhideWhenUsed="1"/>
+    <w:lsdException w:name="Body Text Indent 2" w:semiHidden="1" w:unhideWhenUsed="1"/>
     <w:lsdException w:name="Strong" w:qFormat="1"/>
     <w:lsdException w:name="Emphasis" w:qFormat="1"/>
+    <w:lsdException w:name="Document Map" w:semiHidden="1" w:unhideWhenUsed="1"/>
+    <w:lsdException w:name="Plain Text" w:semiHidden="1" w:unhideWhenUsed="1"/>
+    <w:lsdException w:name="E-mail Signature" w:semiHidden="1" w:unhideWhenUsed="1"/>
+    <w:lsdException w:name="HTML Top of Form" w:semiHidden="1" w:unhideWhenUsed="1"/>
+    <w:lsdException w:name="HTML Bottom of Form" w:semiHidden="1" w:unhideWhenUsed="1"/>
+    <w:lsdException w:name="Normal (Web)" w:semiHidden="1" w:unhideWhenUsed="1"/>
+    <w:lsdException w:name="HTML Acronym" w:semiHidden="1" w:unhideWhenUsed="1"/>
+    <w:lsdException w:name="HTML Address" w:semiHidden="1" w:unhideWhenUsed="1"/>
+    <w:lsdException w:name="HTML Cite" w:semiHidden="1" w:unhideWhenUsed="1"/>
+    <w:lsdException w:name="HTML Code" w:semiHidden="1" w:unhideWhenUsed="1"/>
+    <w:lsdException w:name="HTML Definition" w:semiHidden="1" w:unhideWhenUsed="1"/>
+    <w:lsdException w:name="HTML Keyboard" w:semiHidden="1" w:unhideWhenUsed="1"/>
+    <w:lsdException w:name="HTML Preformatted" w:semiHidden="1" w:unhideWhenUsed="1"/>
+    <w:lsdException w:name="HTML Sample" w:semiHidden="1" w:unhideWhenUsed="1"/>
+    <w:lsdException w:name="HTML Typewriter" w:semiHidden="1" w:unhideWhenUsed="1"/>
+    <w:lsdException w:name="HTML Variable" w:semiHidden="1" w:unhideWhenUsed="1"/>
+    <w:lsdException w:name="Normal Table" w:semiHidden="1" w:unhideWhenUsed="1"/>
+    <w:lsdException w:name="annotation subject" w:semiHidden="1" w:unhideWhenUsed="1"/>
+    <w:lsdException w:name="No List" w:semiHidden="1" w:unhideWhenUsed="1"/>
+    <w:lsdException w:name="Outline List 1" w:semiHidden="1" w:unhideWhenUsed="1"/>
+    <w:lsdException w:name="Outline List 2" w:semiHidden="1" w:unhideWhenUsed="1"/>
+    <w:lsdException w:name="Outline List 3" w:semiHidden="1" w:unhideWhenUsed="1"/>
+    <w:lsdException w:name="Table Simple 1" w:semiHidden="1" w:unhideWhenUsed="1"/>
+    <w:lsdException w:name="Table Simple 2" w:semiHidden="1" w:unhideWhenUsed="1"/>
+    <w:lsdException w:name="Table Simple 3" w:semiHidden="1" w:unhideWhenUsed="1"/>
+    <w:lsdException w:name="Table Classic 1" w:semiHidden="1" w:unhideWhenUsed="1"/>
+    <w:lsdException w:name="Table Classic 2" w:semiHidden="1" w:unhideWhenUsed="1"/>
+    <w:lsdException w:name="Table Classic 3" w:semiHidden="1" w:unhideWhenUsed="1"/>
+    <w:lsdException w:name="Table Classic 4" w:semiHidden="1" w:unhideWhenUsed="1"/>
+    <w:lsdException w:name="Table Colorful 1" w:semiHidden="1" w:unhideWhenUsed="1"/>
+    <w:lsdException w:name="Table Colorful 2" w:semiHidden="1" w:unhideWhenUsed="1"/>
+    <w:lsdException w:name="Table Colorful 3" w:semiHidden="1" w:unhideWhenUsed="1"/>
+    <w:lsdException w:name="Table Columns 1" w:semiHidden="1" w:unhideWhenUsed="1"/>
+    <w:lsdException w:name="Table Columns 2" w:semiHidden="1" w:unhideWhenUsed="1"/>
+    <w:lsdException w:name="Table Columns 3" w:semiHidden="1" w:unhideWhenUsed="1"/>
+    <w:lsdException w:name="Table Columns 4" w:semiHidden="1" w:unhideWhenUsed="1"/>
+    <w:lsdException w:name="Table Columns 5" w:semiHidden="1" w:unhideWhenUsed="1"/>
+    <w:lsdException w:name="Table Grid 1" w:semiHidden="1" w:unhideWhenUsed="1"/>
+    <w:lsdException w:name="Table Grid 2" w:semiHidden="1" w:unhideWhenUsed="1"/>
+    <w:lsdException w:name="Table Grid 3" w:semiHidden="1" w:unhideWhenUsed="1"/>
+    <w:lsdException w:name="Table Grid 4" w:semiHidden="1" w:unhideWhenUsed="1"/>
+    <w:lsdException w:name="Table Grid 5" w:semiHidden="1" w:unhideWhenUsed="1"/>
+    <w:lsdException w:name="Table Grid 6" w:semiHidden="1" w:unhideWhenUsed="1"/>
+    <w:lsdException w:name="Table Grid 7" w:semiHidden="1" w:unhideWhenUsed="1"/>
+    <w:lsdException w:name="Table Grid 8" w:semiHidden="1" w:unhideWhenUsed="1"/>
+    <w:lsdException w:name="Table List 1" w:semiHidden="1" w:unhideWhenUsed="1"/>
+    <w:lsdException w:name="Table List 2" w:semiHidden="1" w:unhideWhenUsed="1"/>
+    <w:lsdException w:name="Table List 3" w:semiHidden="1" w:unhideWhenUsed="1"/>
+    <w:lsdException w:name="Table List 4" w:semiHidden="1" w:unhideWhenUsed="1"/>
+    <w:lsdException w:name="Table List 5" w:semiHidden="1" w:unhideWhenUsed="1"/>
+    <w:lsdException w:name="Table List 6" w:semiHidden="1" w:unhideWhenUsed="1"/>
+    <w:lsdException w:name="Table List 7" w:semiHidden="1" w:unhideWhenUsed="1"/>
+    <w:lsdException w:name="Table List 8" w:semiHidden="1" w:unhideWhenUsed="1"/>
+    <w:lsdException w:name="Table 3D effects 1" w:semiHidden="1" w:unhideWhenUsed="1"/>
+    <w:lsdException w:name="Table 3D effects 2" w:semiHidden="1" w:unhideWhenUsed="1"/>
+    <w:lsdException w:name="Table 3D effects 3" w:semiHidden="1" w:unhideWhenUsed="1"/>
+    <w:lsdException w:name="Table Contemporary" w:semiHidden="1" w:unhideWhenUsed="1"/>
+    <w:lsdException w:name="Table Elegant" w:semiHidden="1" w:unhideWhenUsed="1"/>
+    <w:lsdException w:name="Table Professional" w:semiHidden="1" w:unhideWhenUsed="1"/>
+    <w:lsdException w:name="Table Subtle 1" w:semiHidden="1" w:unhideWhenUsed="1"/>
+    <w:lsdException w:name="Table Subtle 2" w:semiHidden="1" w:unhideWhenUsed="1"/>
+    <w:lsdException w:name="Table Web 1" w:semiHidden="1" w:unhideWhenUsed="1"/>
+    <w:lsdException w:name="Table Web 2" w:semiHidden="1" w:unhideWhenUsed="1"/>
+    <w:lsdException w:name="Table Web 3" w:semiHidden="1" w:unhideWhenUsed="1"/>
+    <w:lsdException w:name="Balloon Text" w:semiHidden="1" w:unhideWhenUsed="1"/>
+    <w:lsdException w:name="Table Theme" w:semiHidden="1" w:unhideWhenUsed="1"/>
     <w:lsdException w:name="Placeholder Text" w:semiHidden="1" w:uiPriority="99"/>
     <w:lsdException w:name="No Spacing" w:uiPriority="1" w:qFormat="1"/>
     <w:lsdException w:name="Light Shading" w:uiPriority="60"/>
@@ -7818,6 +8191,101 @@
     <w:lsdException w:name="Book Title" w:uiPriority="33" w:qFormat="1"/>
     <w:lsdException w:name="Bibliography" w:semiHidden="1" w:uiPriority="37" w:unhideWhenUsed="1"/>
     <w:lsdException w:name="TOC Heading" w:semiHidden="1" w:uiPriority="39" w:unhideWhenUsed="1" w:qFormat="1"/>
+    <w:lsdException w:name="Grid Table 4" w:uiPriority="49"/>
+    <w:lsdException w:name="Grid Table 5 Dark" w:uiPriority="50"/>
+    <w:lsdException w:name="Grid Table 6 Colorful" w:uiPriority="51"/>
+    <w:lsdException w:name="Grid Table 7 Colorful" w:uiPriority="52"/>
+    <w:lsdException w:name="Grid Table 1 Light Accent 1" w:uiPriority="46"/>
+    <w:lsdException w:name="Grid Table 2 Accent 1" w:uiPriority="47"/>
+    <w:lsdException w:name="Grid Table 3 Accent 1" w:uiPriority="48"/>
+    <w:lsdException w:name="Grid Table 4 Accent 1" w:uiPriority="49"/>
+    <w:lsdException w:name="Grid Table 5 Dark Accent 1" w:uiPriority="50"/>
+    <w:lsdException w:name="Grid Table 6 Colorful Accent 1" w:uiPriority="51"/>
+    <w:lsdException w:name="Grid Table 7 Colorful Accent 1" w:uiPriority="52"/>
+    <w:lsdException w:name="Grid Table 1 Light Accent 2" w:uiPriority="46"/>
+    <w:lsdException w:name="Grid Table 2 Accent 2" w:uiPriority="47"/>
+    <w:lsdException w:name="Grid Table 3 Accent 2" w:uiPriority="48"/>
+    <w:lsdException w:name="Grid Table 4 Accent 2" w:uiPriority="49"/>
+    <w:lsdException w:name="Grid Table 5 Dark Accent 2" w:uiPriority="50"/>
+    <w:lsdException w:name="Grid Table 6 Colorful Accent 2" w:uiPriority="51"/>
+    <w:lsdException w:name="Grid Table 7 Colorful Accent 2" w:uiPriority="52"/>
+    <w:lsdException w:name="Grid Table 1 Light Accent 3" w:uiPriority="46"/>
+    <w:lsdException w:name="Grid Table 2 Accent 3" w:uiPriority="47"/>
+    <w:lsdException w:name="Grid Table 3 Accent 3" w:uiPriority="48"/>
+    <w:lsdException w:name="Grid Table 4 Accent 3" w:uiPriority="49"/>
+    <w:lsdException w:name="Grid Table 5 Dark Accent 3" w:uiPriority="50"/>
+    <w:lsdException w:name="Grid Table 6 Colorful Accent 3" w:uiPriority="51"/>
+    <w:lsdException w:name="Grid Table 7 Colorful Accent 3" w:uiPriority="52"/>
+    <w:lsdException w:name="Grid Table 1 Light Accent 4" w:uiPriority="46"/>
+    <w:lsdException w:name="Grid Table 2 Accent 4" w:uiPriority="47"/>
+    <w:lsdException w:name="Grid Table 3 Accent 4" w:uiPriority="48"/>
+    <w:lsdException w:name="Grid Table 4 Accent 4" w:uiPriority="49"/>
+    <w:lsdException w:name="Grid Table 5 Dark Accent 4" w:uiPriority="50"/>
+    <w:lsdException w:name="Grid Table 6 Colorful Accent 4" w:uiPriority="51"/>
+    <w:lsdException w:name="Grid Table 7 Colorful Accent 4" w:uiPriority="52"/>
+    <w:lsdException w:name="Grid Table 1 Light Accent 5" w:uiPriority="46"/>
+    <w:lsdException w:name="Grid Table 2 Accent 5" w:uiPriority="47"/>
+    <w:lsdException w:name="Grid Table 3 Accent 5" w:uiPriority="48"/>
+    <w:lsdException w:name="Grid Table 4 Accent 5" w:uiPriority="49"/>
+    <w:lsdException w:name="Grid Table 5 Dark Accent 5" w:uiPriority="50"/>
+    <w:lsdException w:name="Grid Table 6 Colorful Accent 5" w:uiPriority="51"/>
+    <w:lsdException w:name="Grid Table 7 Colorful Accent 5" w:uiPriority="52"/>
+    <w:lsdException w:name="Grid Table 1 Light Accent 6" w:uiPriority="46"/>
+    <w:lsdException w:name="Grid Table 2 Accent 6" w:uiPriority="47"/>
+    <w:lsdException w:name="Grid Table 3 Accent 6" w:uiPriority="48"/>
+    <w:lsdException w:name="Grid Table 4 Accent 6" w:uiPriority="49"/>
+    <w:lsdException w:name="Grid Table 5 Dark Accent 6" w:uiPriority="50"/>
+    <w:lsdException w:name="Grid Table 6 Colorful Accent 6" w:uiPriority="51"/>
+    <w:lsdException w:name="Grid Table 7 Colorful Accent 6" w:uiPriority="52"/>
+    <w:lsdException w:name="List Table 1 Light" w:uiPriority="46"/>
+    <w:lsdException w:name="List Table 2" w:uiPriority="47"/>
+    <w:lsdException w:name="List Table 3" w:uiPriority="48"/>
+    <w:lsdException w:name="List Table 4" w:uiPriority="49"/>
+    <w:lsdException w:name="List Table 5 Dark" w:uiPriority="50"/>
+    <w:lsdException w:name="List Table 6 Colorful" w:uiPriority="51"/>
+    <w:lsdException w:name="List Table 7 Colorful" w:uiPriority="52"/>
+    <w:lsdException w:name="List Table 1 Light Accent 1" w:uiPriority="46"/>
+    <w:lsdException w:name="List Table 2 Accent 1" w:uiPriority="47"/>
+    <w:lsdException w:name="List Table 3 Accent 1" w:uiPriority="48"/>
+    <w:lsdException w:name="List Table 4 Accent 1" w:uiPriority="49"/>
+    <w:lsdException w:name="List Table 5 Dark Accent 1" w:uiPriority="50"/>
+    <w:lsdException w:name="List Table 6 Colorful Accent 1" w:uiPriority="51"/>
+    <w:lsdException w:name="List Table 7 Colorful Accent 1" w:uiPriority="52"/>
+    <w:lsdException w:name="List Table 1 Light Accent 2" w:uiPriority="46"/>
+    <w:lsdException w:name="List Table 2 Accent 2" w:uiPriority="47"/>
+    <w:lsdException w:name="List Table 3 Accent 2" w:uiPriority="48"/>
+    <w:lsdException w:name="List Table 4 Accent 2" w:uiPriority="49"/>
+    <w:lsdException w:name="List Table 5 Dark Accent 2" w:uiPriority="50"/>
+    <w:lsdException w:name="List Table 6 Colorful Accent 2" w:uiPriority="51"/>
+    <w:lsdException w:name="List Table 7 Colorful Accent 2" w:uiPriority="52"/>
+    <w:lsdException w:name="List Table 1 Light Accent 3" w:uiPriority="46"/>
+    <w:lsdException w:name="List Table 2 Accent 3" w:uiPriority="47"/>
+    <w:lsdException w:name="List Table 3 Accent 3" w:uiPriority="48"/>
+    <w:lsdException w:name="List Table 4 Accent 3" w:uiPriority="49"/>
+    <w:lsdException w:name="List Table 5 Dark Accent 3" w:uiPriority="50"/>
+    <w:lsdException w:name="List Table 6 Colorful Accent 3" w:uiPriority="51"/>
+    <w:lsdException w:name="List Table 7 Colorful Accent 3" w:uiPriority="52"/>
+    <w:lsdException w:name="List Table 1 Light Accent 4" w:uiPriority="46"/>
+    <w:lsdException w:name="List Table 2 Accent 4" w:uiPriority="47"/>
+    <w:lsdException w:name="List Table 3 Accent 4" w:uiPriority="48"/>
+    <w:lsdException w:name="List Table 4 Accent 4" w:uiPriority="49"/>
+    <w:lsdException w:name="List Table 5 Dark Accent 4" w:uiPriority="50"/>
+    <w:lsdException w:name="List Table 6 Colorful Accent 4" w:uiPriority="51"/>
+    <w:lsdException w:name="List Table 7 Colorful Accent 4" w:uiPriority="52"/>
+    <w:lsdException w:name="List Table 1 Light Accent 5" w:uiPriority="46"/>
+    <w:lsdException w:name="List Table 2 Accent 5" w:uiPriority="47"/>
+    <w:lsdException w:name="List Table 3 Accent 5" w:uiPriority="48"/>
+    <w:lsdException w:name="List Table 4 Accent 5" w:uiPriority="49"/>
+    <w:lsdException w:name="List Table 5 Dark Accent 5" w:uiPriority="50"/>
+    <w:lsdException w:name="List Table 6 Colorful Accent 5" w:uiPriority="51"/>
+    <w:lsdException w:name="List Table 7 Colorful Accent 5" w:uiPriority="52"/>
+    <w:lsdException w:name="List Table 1 Light Accent 6" w:uiPriority="46"/>
+    <w:lsdException w:name="List Table 2 Accent 6" w:uiPriority="47"/>
+    <w:lsdException w:name="List Table 3 Accent 6" w:uiPriority="48"/>
+    <w:lsdException w:name="List Table 4 Accent 6" w:uiPriority="49"/>
+    <w:lsdException w:name="List Table 5 Dark Accent 6" w:uiPriority="50"/>
+    <w:lsdException w:name="List Table 6 Colorful Accent 6" w:uiPriority="51"/>
+    <w:lsdException w:name="List Table 7 Colorful Accent 6" w:uiPriority="52"/>
   </w:latentStyles>
   <w:style w:type="paragraph" w:default="1" w:styleId="Standard">
     <w:name w:val="Normal"/>
@@ -7898,7 +8366,7 @@
       <w:sz w:val="24"/>
     </w:rPr>
   </w:style>
-  <w:style w:type="character" w:default="1" w:styleId="Absatzstandardschriftart">
+  <w:style w:type="character" w:default="1" w:styleId="Absatz-Standardschriftart">
     <w:name w:val="Default Paragraph Font"/>
     <w:uiPriority w:val="1"/>
     <w:semiHidden/>
@@ -7992,7 +8460,7 @@
   </w:style>
   <w:style w:type="character" w:styleId="Seitenzahl">
     <w:name w:val="page number"/>
-    <w:basedOn w:val="Absatzstandardschriftart"/>
+    <w:basedOn w:val="Absatz-Standardschriftart"/>
   </w:style>
   <w:style w:type="paragraph" w:customStyle="1" w:styleId="Material">
     <w:name w:val="Material"/>
@@ -8037,7 +8505,6 @@
       <w:jc w:val="both"/>
     </w:pPr>
     <w:tblPr>
-      <w:tblInd w:w="0" w:type="dxa"/>
       <w:tblBorders>
         <w:top w:val="single" w:sz="4" w:space="0" w:color="auto"/>
         <w:left w:val="single" w:sz="4" w:space="0" w:color="auto"/>
@@ -8046,12 +8513,6 @@
         <w:insideH w:val="single" w:sz="4" w:space="0" w:color="auto"/>
         <w:insideV w:val="single" w:sz="4" w:space="0" w:color="auto"/>
       </w:tblBorders>
-      <w:tblCellMar>
-        <w:top w:w="0" w:type="dxa"/>
-        <w:left w:w="108" w:type="dxa"/>
-        <w:bottom w:w="0" w:type="dxa"/>
-        <w:right w:w="108" w:type="dxa"/>
-      </w:tblCellMar>
     </w:tblPr>
   </w:style>
   <w:style w:type="paragraph" w:customStyle="1" w:styleId="Fliesstext">
@@ -8148,7 +8609,7 @@
       <w:lang w:eastAsia="de-CH"/>
     </w:rPr>
   </w:style>
-  <w:style w:type="character" w:styleId="Link">
+  <w:style w:type="character" w:styleId="Hyperlink">
     <w:name w:val="Hyperlink"/>
     <w:rPr>
       <w:color w:val="0000FF"/>
@@ -8160,7 +8621,6 @@
     <w:basedOn w:val="NormaleTabelle"/>
     <w:next w:val="Tabellenraster"/>
     <w:tblPr>
-      <w:tblInd w:w="0" w:type="dxa"/>
       <w:tblBorders>
         <w:top w:val="single" w:sz="4" w:space="0" w:color="auto"/>
         <w:left w:val="single" w:sz="4" w:space="0" w:color="auto"/>
@@ -8169,12 +8629,6 @@
         <w:insideH w:val="single" w:sz="4" w:space="0" w:color="auto"/>
         <w:insideV w:val="single" w:sz="4" w:space="0" w:color="auto"/>
       </w:tblBorders>
-      <w:tblCellMar>
-        <w:top w:w="0" w:type="dxa"/>
-        <w:left w:w="108" w:type="dxa"/>
-        <w:bottom w:w="0" w:type="dxa"/>
-        <w:right w:w="108" w:type="dxa"/>
-      </w:tblCellMar>
     </w:tblPr>
   </w:style>
   <w:style w:type="paragraph" w:styleId="StandardWeb">
@@ -8253,192 +8707,6 @@
       <w:szCs w:val="22"/>
       <w:lang w:val="en-GB" w:eastAsia="de-CH"/>
     </w:rPr>
-  </w:style>
-</w:styles>
-</file>
-
-<file path=word/stylesWithEffects.xml><?xml version="1.0" encoding="utf-8"?>
-<w:styles xmlns:wpc="http://schemas.microsoft.com/office/word/2010/wordprocessingCanvas" xmlns:mo="http://schemas.microsoft.com/office/mac/office/2008/main" xmlns:mc="http://schemas.openxmlformats.org/markup-compatibility/2006" xmlns:mv="urn:schemas-microsoft-com:mac:vml" xmlns:o="urn:schemas-microsoft-com:office:office" xmlns:r="http://schemas.openxmlformats.org/officeDocument/2006/relationships" xmlns:m="http://schemas.openxmlformats.org/officeDocument/2006/math" xmlns:v="urn:schemas-microsoft-com:vml" xmlns:wp14="http://schemas.microsoft.com/office/word/2010/wordprocessingDrawing" xmlns:wp="http://schemas.openxmlformats.org/drawingml/2006/wordprocessingDrawing" xmlns:w10="urn:schemas-microsoft-com:office:word" xmlns:w="http://schemas.openxmlformats.org/wordprocessingml/2006/main" xmlns:w14="http://schemas.microsoft.com/office/word/2010/wordml" xmlns:wpg="http://schemas.microsoft.com/office/word/2010/wordprocessingGroup" xmlns:wpi="http://schemas.microsoft.com/office/word/2010/wordprocessingInk" xmlns:wne="http://schemas.microsoft.com/office/word/2006/wordml" xmlns:wps="http://schemas.microsoft.com/office/word/2010/wordprocessingShape" mc:Ignorable="w14 wp14">
-  <w:docDefaults>
-    <w:rPrDefault>
-      <w:rPr>
-        <w:rFonts w:asciiTheme="minorHAnsi" w:eastAsiaTheme="minorEastAsia" w:hAnsiTheme="minorHAnsi" w:cstheme="minorBidi"/>
-        <w:sz w:val="24"/>
-        <w:szCs w:val="24"/>
-        <w:lang w:val="de-CH" w:eastAsia="ja-JP" w:bidi="ar-SA"/>
-      </w:rPr>
-    </w:rPrDefault>
-    <w:pPrDefault/>
-  </w:docDefaults>
-  <w:latentStyles w:defLockedState="0" w:defUIPriority="99" w:defSemiHidden="1" w:defUnhideWhenUsed="1" w:defQFormat="0" w:count="276">
-    <w:lsdException w:name="Normal" w:semiHidden="0" w:uiPriority="0" w:unhideWhenUsed="0" w:qFormat="1"/>
-    <w:lsdException w:name="heading 1" w:semiHidden="0" w:uiPriority="9" w:unhideWhenUsed="0" w:qFormat="1"/>
-    <w:lsdException w:name="heading 2" w:uiPriority="9" w:qFormat="1"/>
-    <w:lsdException w:name="heading 3" w:uiPriority="9" w:qFormat="1"/>
-    <w:lsdException w:name="heading 4" w:uiPriority="9" w:qFormat="1"/>
-    <w:lsdException w:name="heading 5" w:uiPriority="9" w:qFormat="1"/>
-    <w:lsdException w:name="heading 6" w:uiPriority="9" w:qFormat="1"/>
-    <w:lsdException w:name="heading 7" w:uiPriority="9" w:qFormat="1"/>
-    <w:lsdException w:name="heading 8" w:uiPriority="9" w:qFormat="1"/>
-    <w:lsdException w:name="heading 9" w:uiPriority="9" w:qFormat="1"/>
-    <w:lsdException w:name="toc 1" w:uiPriority="39"/>
-    <w:lsdException w:name="toc 2" w:uiPriority="39"/>
-    <w:lsdException w:name="toc 3" w:uiPriority="39"/>
-    <w:lsdException w:name="toc 4" w:uiPriority="39"/>
-    <w:lsdException w:name="toc 5" w:uiPriority="39"/>
-    <w:lsdException w:name="toc 6" w:uiPriority="39"/>
-    <w:lsdException w:name="toc 7" w:uiPriority="39"/>
-    <w:lsdException w:name="toc 8" w:uiPriority="39"/>
-    <w:lsdException w:name="toc 9" w:uiPriority="39"/>
-    <w:lsdException w:name="caption" w:uiPriority="35" w:qFormat="1"/>
-    <w:lsdException w:name="Title" w:semiHidden="0" w:uiPriority="10" w:unhideWhenUsed="0" w:qFormat="1"/>
-    <w:lsdException w:name="Default Paragraph Font" w:uiPriority="1"/>
-    <w:lsdException w:name="Subtitle" w:semiHidden="0" w:uiPriority="11" w:unhideWhenUsed="0" w:qFormat="1"/>
-    <w:lsdException w:name="Strong" w:semiHidden="0" w:uiPriority="22" w:unhideWhenUsed="0" w:qFormat="1"/>
-    <w:lsdException w:name="Emphasis" w:semiHidden="0" w:uiPriority="20" w:unhideWhenUsed="0" w:qFormat="1"/>
-    <w:lsdException w:name="Table Grid" w:semiHidden="0" w:uiPriority="59" w:unhideWhenUsed="0"/>
-    <w:lsdException w:name="Placeholder Text" w:unhideWhenUsed="0"/>
-    <w:lsdException w:name="No Spacing" w:semiHidden="0" w:uiPriority="1" w:unhideWhenUsed="0" w:qFormat="1"/>
-    <w:lsdException w:name="Light Shading" w:semiHidden="0" w:uiPriority="60" w:unhideWhenUsed="0"/>
-    <w:lsdException w:name="Light List" w:semiHidden="0" w:uiPriority="61" w:unhideWhenUsed="0"/>
-    <w:lsdException w:name="Light Grid" w:semiHidden="0" w:uiPriority="62" w:unhideWhenUsed="0"/>
-    <w:lsdException w:name="Medium Shading 1" w:semiHidden="0" w:uiPriority="63" w:unhideWhenUsed="0"/>
-    <w:lsdException w:name="Medium Shading 2" w:semiHidden="0" w:uiPriority="64" w:unhideWhenUsed="0"/>
-    <w:lsdException w:name="Medium List 1" w:semiHidden="0" w:uiPriority="65" w:unhideWhenUsed="0"/>
-    <w:lsdException w:name="Medium List 2" w:semiHidden="0" w:uiPriority="66" w:unhideWhenUsed="0"/>
-    <w:lsdException w:name="Medium Grid 1" w:semiHidden="0" w:uiPriority="67" w:unhideWhenUsed="0"/>
-    <w:lsdException w:name="Medium Grid 2" w:semiHidden="0" w:uiPriority="68" w:unhideWhenUsed="0"/>
-    <w:lsdException w:name="Medium Grid 3" w:semiHidden="0" w:uiPriority="69" w:unhideWhenUsed="0"/>
-    <w:lsdException w:name="Dark List" w:semiHidden="0" w:uiPriority="70" w:unhideWhenUsed="0"/>
-    <w:lsdException w:name="Colorful Shading" w:semiHidden="0" w:uiPriority="71" w:unhideWhenUsed="0"/>
-    <w:lsdException w:name="Colorful List" w:semiHidden="0" w:uiPriority="72" w:unhideWhenUsed="0"/>
-    <w:lsdException w:name="Colorful Grid" w:semiHidden="0" w:uiPriority="73" w:unhideWhenUsed="0"/>
-    <w:lsdException w:name="Light Shading Accent 1" w:semiHidden="0" w:uiPriority="60" w:unhideWhenUsed="0"/>
-    <w:lsdException w:name="Light List Accent 1" w:semiHidden="0" w:uiPriority="61" w:unhideWhenUsed="0"/>
-    <w:lsdException w:name="Light Grid Accent 1" w:semiHidden="0" w:uiPriority="62" w:unhideWhenUsed="0"/>
-    <w:lsdException w:name="Medium Shading 1 Accent 1" w:semiHidden="0" w:uiPriority="63" w:unhideWhenUsed="0"/>
-    <w:lsdException w:name="Medium Shading 2 Accent 1" w:semiHidden="0" w:uiPriority="64" w:unhideWhenUsed="0"/>
-    <w:lsdException w:name="Medium List 1 Accent 1" w:semiHidden="0" w:uiPriority="65" w:unhideWhenUsed="0"/>
-    <w:lsdException w:name="Revision" w:unhideWhenUsed="0"/>
-    <w:lsdException w:name="List Paragraph" w:semiHidden="0" w:uiPriority="34" w:unhideWhenUsed="0" w:qFormat="1"/>
-    <w:lsdException w:name="Quote" w:semiHidden="0" w:uiPriority="29" w:unhideWhenUsed="0" w:qFormat="1"/>
-    <w:lsdException w:name="Intense Quote" w:semiHidden="0" w:uiPriority="30" w:unhideWhenUsed="0" w:qFormat="1"/>
-    <w:lsdException w:name="Medium List 2 Accent 1" w:semiHidden="0" w:uiPriority="66" w:unhideWhenUsed="0"/>
-    <w:lsdException w:name="Medium Grid 1 Accent 1" w:semiHidden="0" w:uiPriority="67" w:unhideWhenUsed="0"/>
-    <w:lsdException w:name="Medium Grid 2 Accent 1" w:semiHidden="0" w:uiPriority="68" w:unhideWhenUsed="0"/>
-    <w:lsdException w:name="Medium Grid 3 Accent 1" w:semiHidden="0" w:uiPriority="69" w:unhideWhenUsed="0"/>
-    <w:lsdException w:name="Dark List Accent 1" w:semiHidden="0" w:uiPriority="70" w:unhideWhenUsed="0"/>
-    <w:lsdException w:name="Colorful Shading Accent 1" w:semiHidden="0" w:uiPriority="71" w:unhideWhenUsed="0"/>
-    <w:lsdException w:name="Colorful List Accent 1" w:semiHidden="0" w:uiPriority="72" w:unhideWhenUsed="0"/>
-    <w:lsdException w:name="Colorful Grid Accent 1" w:semiHidden="0" w:uiPriority="73" w:unhideWhenUsed="0"/>
-    <w:lsdException w:name="Light Shading Accent 2" w:semiHidden="0" w:uiPriority="60" w:unhideWhenUsed="0"/>
-    <w:lsdException w:name="Light List Accent 2" w:semiHidden="0" w:uiPriority="61" w:unhideWhenUsed="0"/>
-    <w:lsdException w:name="Light Grid Accent 2" w:semiHidden="0" w:uiPriority="62" w:unhideWhenUsed="0"/>
-    <w:lsdException w:name="Medium Shading 1 Accent 2" w:semiHidden="0" w:uiPriority="63" w:unhideWhenUsed="0"/>
-    <w:lsdException w:name="Medium Shading 2 Accent 2" w:semiHidden="0" w:uiPriority="64" w:unhideWhenUsed="0"/>
-    <w:lsdException w:name="Medium List 1 Accent 2" w:semiHidden="0" w:uiPriority="65" w:unhideWhenUsed="0"/>
-    <w:lsdException w:name="Medium List 2 Accent 2" w:semiHidden="0" w:uiPriority="66" w:unhideWhenUsed="0"/>
-    <w:lsdException w:name="Medium Grid 1 Accent 2" w:semiHidden="0" w:uiPriority="67" w:unhideWhenUsed="0"/>
-    <w:lsdException w:name="Medium Grid 2 Accent 2" w:semiHidden="0" w:uiPriority="68" w:unhideWhenUsed="0"/>
-    <w:lsdException w:name="Medium Grid 3 Accent 2" w:semiHidden="0" w:uiPriority="69" w:unhideWhenUsed="0"/>
-    <w:lsdException w:name="Dark List Accent 2" w:semiHidden="0" w:uiPriority="70" w:unhideWhenUsed="0"/>
-    <w:lsdException w:name="Colorful Shading Accent 2" w:semiHidden="0" w:uiPriority="71" w:unhideWhenUsed="0"/>
-    <w:lsdException w:name="Colorful List Accent 2" w:semiHidden="0" w:uiPriority="72" w:unhideWhenUsed="0"/>
-    <w:lsdException w:name="Colorful Grid Accent 2" w:semiHidden="0" w:uiPriority="73" w:unhideWhenUsed="0"/>
-    <w:lsdException w:name="Light Shading Accent 3" w:semiHidden="0" w:uiPriority="60" w:unhideWhenUsed="0"/>
-    <w:lsdException w:name="Light List Accent 3" w:semiHidden="0" w:uiPriority="61" w:unhideWhenUsed="0"/>
-    <w:lsdException w:name="Light Grid Accent 3" w:semiHidden="0" w:uiPriority="62" w:unhideWhenUsed="0"/>
-    <w:lsdException w:name="Medium Shading 1 Accent 3" w:semiHidden="0" w:uiPriority="63" w:unhideWhenUsed="0"/>
-    <w:lsdException w:name="Medium Shading 2 Accent 3" w:semiHidden="0" w:uiPriority="64" w:unhideWhenUsed="0"/>
-    <w:lsdException w:name="Medium List 1 Accent 3" w:semiHidden="0" w:uiPriority="65" w:unhideWhenUsed="0"/>
-    <w:lsdException w:name="Medium List 2 Accent 3" w:semiHidden="0" w:uiPriority="66" w:unhideWhenUsed="0"/>
-    <w:lsdException w:name="Medium Grid 1 Accent 3" w:semiHidden="0" w:uiPriority="67" w:unhideWhenUsed="0"/>
-    <w:lsdException w:name="Medium Grid 2 Accent 3" w:semiHidden="0" w:uiPriority="68" w:unhideWhenUsed="0"/>
-    <w:lsdException w:name="Medium Grid 3 Accent 3" w:semiHidden="0" w:uiPriority="69" w:unhideWhenUsed="0"/>
-    <w:lsdException w:name="Dark List Accent 3" w:semiHidden="0" w:uiPriority="70" w:unhideWhenUsed="0"/>
-    <w:lsdException w:name="Colorful Shading Accent 3" w:semiHidden="0" w:uiPriority="71" w:unhideWhenUsed="0"/>
-    <w:lsdException w:name="Colorful List Accent 3" w:semiHidden="0" w:uiPriority="72" w:unhideWhenUsed="0"/>
-    <w:lsdException w:name="Colorful Grid Accent 3" w:semiHidden="0" w:uiPriority="73" w:unhideWhenUsed="0"/>
-    <w:lsdException w:name="Light Shading Accent 4" w:semiHidden="0" w:uiPriority="60" w:unhideWhenUsed="0"/>
-    <w:lsdException w:name="Light List Accent 4" w:semiHidden="0" w:uiPriority="61" w:unhideWhenUsed="0"/>
-    <w:lsdException w:name="Light Grid Accent 4" w:semiHidden="0" w:uiPriority="62" w:unhideWhenUsed="0"/>
-    <w:lsdException w:name="Medium Shading 1 Accent 4" w:semiHidden="0" w:uiPriority="63" w:unhideWhenUsed="0"/>
-    <w:lsdException w:name="Medium Shading 2 Accent 4" w:semiHidden="0" w:uiPriority="64" w:unhideWhenUsed="0"/>
-    <w:lsdException w:name="Medium List 1 Accent 4" w:semiHidden="0" w:uiPriority="65" w:unhideWhenUsed="0"/>
-    <w:lsdException w:name="Medium List 2 Accent 4" w:semiHidden="0" w:uiPriority="66" w:unhideWhenUsed="0"/>
-    <w:lsdException w:name="Medium Grid 1 Accent 4" w:semiHidden="0" w:uiPriority="67" w:unhideWhenUsed="0"/>
-    <w:lsdException w:name="Medium Grid 2 Accent 4" w:semiHidden="0" w:uiPriority="68" w:unhideWhenUsed="0"/>
-    <w:lsdException w:name="Medium Grid 3 Accent 4" w:semiHidden="0" w:uiPriority="69" w:unhideWhenUsed="0"/>
-    <w:lsdException w:name="Dark List Accent 4" w:semiHidden="0" w:uiPriority="70" w:unhideWhenUsed="0"/>
-    <w:lsdException w:name="Colorful Shading Accent 4" w:semiHidden="0" w:uiPriority="71" w:unhideWhenUsed="0"/>
-    <w:lsdException w:name="Colorful List Accent 4" w:semiHidden="0" w:uiPriority="72" w:unhideWhenUsed="0"/>
-    <w:lsdException w:name="Colorful Grid Accent 4" w:semiHidden="0" w:uiPriority="73" w:unhideWhenUsed="0"/>
-    <w:lsdException w:name="Light Shading Accent 5" w:semiHidden="0" w:uiPriority="60" w:unhideWhenUsed="0"/>
-    <w:lsdException w:name="Light List Accent 5" w:semiHidden="0" w:uiPriority="61" w:unhideWhenUsed="0"/>
-    <w:lsdException w:name="Light Grid Accent 5" w:semiHidden="0" w:uiPriority="62" w:unhideWhenUsed="0"/>
-    <w:lsdException w:name="Medium Shading 1 Accent 5" w:semiHidden="0" w:uiPriority="63" w:unhideWhenUsed="0"/>
-    <w:lsdException w:name="Medium Shading 2 Accent 5" w:semiHidden="0" w:uiPriority="64" w:unhideWhenUsed="0"/>
-    <w:lsdException w:name="Medium List 1 Accent 5" w:semiHidden="0" w:uiPriority="65" w:unhideWhenUsed="0"/>
-    <w:lsdException w:name="Medium List 2 Accent 5" w:semiHidden="0" w:uiPriority="66" w:unhideWhenUsed="0"/>
-    <w:lsdException w:name="Medium Grid 1 Accent 5" w:semiHidden="0" w:uiPriority="67" w:unhideWhenUsed="0"/>
-    <w:lsdException w:name="Medium Grid 2 Accent 5" w:semiHidden="0" w:uiPriority="68" w:unhideWhenUsed="0"/>
-    <w:lsdException w:name="Medium Grid 3 Accent 5" w:semiHidden="0" w:uiPriority="69" w:unhideWhenUsed="0"/>
-    <w:lsdException w:name="Dark List Accent 5" w:semiHidden="0" w:uiPriority="70" w:unhideWhenUsed="0"/>
-    <w:lsdException w:name="Colorful Shading Accent 5" w:semiHidden="0" w:uiPriority="71" w:unhideWhenUsed="0"/>
-    <w:lsdException w:name="Colorful List Accent 5" w:semiHidden="0" w:uiPriority="72" w:unhideWhenUsed="0"/>
-    <w:lsdException w:name="Colorful Grid Accent 5" w:semiHidden="0" w:uiPriority="73" w:unhideWhenUsed="0"/>
-    <w:lsdException w:name="Light Shading Accent 6" w:semiHidden="0" w:uiPriority="60" w:unhideWhenUsed="0"/>
-    <w:lsdException w:name="Light List Accent 6" w:semiHidden="0" w:uiPriority="61" w:unhideWhenUsed="0"/>
-    <w:lsdException w:name="Light Grid Accent 6" w:semiHidden="0" w:uiPriority="62" w:unhideWhenUsed="0"/>
-    <w:lsdException w:name="Medium Shading 1 Accent 6" w:semiHidden="0" w:uiPriority="63" w:unhideWhenUsed="0"/>
-    <w:lsdException w:name="Medium Shading 2 Accent 6" w:semiHidden="0" w:uiPriority="64" w:unhideWhenUsed="0"/>
-    <w:lsdException w:name="Medium List 1 Accent 6" w:semiHidden="0" w:uiPriority="65" w:unhideWhenUsed="0"/>
-    <w:lsdException w:name="Medium List 2 Accent 6" w:semiHidden="0" w:uiPriority="66" w:unhideWhenUsed="0"/>
-    <w:lsdException w:name="Medium Grid 1 Accent 6" w:semiHidden="0" w:uiPriority="67" w:unhideWhenUsed="0"/>
-    <w:lsdException w:name="Medium Grid 2 Accent 6" w:semiHidden="0" w:uiPriority="68" w:unhideWhenUsed="0"/>
-    <w:lsdException w:name="Medium Grid 3 Accent 6" w:semiHidden="0" w:uiPriority="69" w:unhideWhenUsed="0"/>
-    <w:lsdException w:name="Dark List Accent 6" w:semiHidden="0" w:uiPriority="70" w:unhideWhenUsed="0"/>
-    <w:lsdException w:name="Colorful Shading Accent 6" w:semiHidden="0" w:uiPriority="71" w:unhideWhenUsed="0"/>
-    <w:lsdException w:name="Colorful List Accent 6" w:semiHidden="0" w:uiPriority="72" w:unhideWhenUsed="0"/>
-    <w:lsdException w:name="Colorful Grid Accent 6" w:semiHidden="0" w:uiPriority="73" w:unhideWhenUsed="0"/>
-    <w:lsdException w:name="Subtle Emphasis" w:semiHidden="0" w:uiPriority="19" w:unhideWhenUsed="0" w:qFormat="1"/>
-    <w:lsdException w:name="Intense Emphasis" w:semiHidden="0" w:uiPriority="21" w:unhideWhenUsed="0" w:qFormat="1"/>
-    <w:lsdException w:name="Subtle Reference" w:semiHidden="0" w:uiPriority="31" w:unhideWhenUsed="0" w:qFormat="1"/>
-    <w:lsdException w:name="Intense Reference" w:semiHidden="0" w:uiPriority="32" w:unhideWhenUsed="0" w:qFormat="1"/>
-    <w:lsdException w:name="Book Title" w:semiHidden="0" w:uiPriority="33" w:unhideWhenUsed="0" w:qFormat="1"/>
-    <w:lsdException w:name="Bibliography" w:uiPriority="37"/>
-    <w:lsdException w:name="TOC Heading" w:uiPriority="39" w:qFormat="1"/>
-  </w:latentStyles>
-  <w:style w:type="paragraph" w:default="1" w:styleId="Standard">
-    <w:name w:val="Normal"/>
-    <w:qFormat/>
-  </w:style>
-  <w:style w:type="character" w:default="1" w:styleId="Absatzstandardschriftart">
-    <w:name w:val="Default Paragraph Font"/>
-    <w:uiPriority w:val="1"/>
-    <w:semiHidden/>
-    <w:unhideWhenUsed/>
-  </w:style>
-  <w:style w:type="table" w:default="1" w:styleId="NormaleTabelle">
-    <w:name w:val="Normal Table"/>
-    <w:uiPriority w:val="99"/>
-    <w:semiHidden/>
-    <w:unhideWhenUsed/>
-    <w:tblPr>
-      <w:tblInd w:w="0" w:type="dxa"/>
-      <w:tblCellMar>
-        <w:top w:w="0" w:type="dxa"/>
-        <w:left w:w="108" w:type="dxa"/>
-        <w:bottom w:w="0" w:type="dxa"/>
-        <w:right w:w="108" w:type="dxa"/>
-      </w:tblCellMar>
-    </w:tblPr>
-  </w:style>
-  <w:style w:type="numbering" w:default="1" w:styleId="KeineListe">
-    <w:name w:val="No List"/>
-    <w:uiPriority w:val="99"/>
-    <w:semiHidden/>
-    <w:unhideWhenUsed/>
   </w:style>
 </w:styles>
 </file>
@@ -8732,7 +9000,7 @@
   <a:extraClrSchemeLst/>
   <a:extLst>
     <a:ext uri="{05A4C25C-085E-4340-85A3-A5531E510DB2}">
-      <thm15:themeFamily xmlns:thm15="http://schemas.microsoft.com/office/thememl/2012/main" xmlns="" name="Office Theme" id="{62F939B6-93AF-4DB8-9C6B-D6C7DFDC589F}" vid="{4A3C46E8-61CC-4603-A589-7422A47A8E4A}"/>
+      <thm15:themeFamily xmlns:thm15="http://schemas.microsoft.com/office/thememl/2012/main" name="Office Theme" id="{62F939B6-93AF-4DB8-9C6B-D6C7DFDC589F}" vid="{4A3C46E8-61CC-4603-A589-7422A47A8E4A}"/>
     </a:ext>
   </a:extLst>
 </a:theme>

</xml_diff>